<commit_message>
Initial creation of Student and Institution header
</commit_message>
<xml_diff>
--- a/Assignments/Assignment5/DataDesign.docx
+++ b/Assignments/Assignment5/DataDesign.docx
@@ -26,19 +26,887 @@
       <w:pPr>
         <w:pStyle w:val="ListParagraph"/>
         <w:numPr>
-          <w:ilvl w:val="0"/>
+          <w:ilvl w:val="1"/>
           <w:numId w:val="1"/>
         </w:numPr>
       </w:pPr>
       <w:r>
-        <w:t>Header files of “student” and “institution” objects</w:t>
+        <w:t>Need to figure out how students will be stored</w:t>
       </w:r>
     </w:p>
     <w:p/>
     <w:p>
+      <w:pPr>
+        <w:pStyle w:val="Heading2"/>
+      </w:pPr>
+      <w:r>
+        <w:t>Requirements:</w:t>
+      </w:r>
+    </w:p>
+    <w:p>
+      <w:pPr>
+        <w:pStyle w:val="Heading3"/>
+      </w:pPr>
+      <w:r>
+        <w:t xml:space="preserve">Display all the information related to this institution in </w:t>
+      </w:r>
+      <w:proofErr w:type="gramStart"/>
+      <w:r>
+        <w:t>O(</w:t>
+      </w:r>
+      <w:proofErr w:type="gramEnd"/>
+      <w:r>
+        <w:t>1)</w:t>
+      </w:r>
+      <w:r>
+        <w:t>.</w:t>
+      </w:r>
+    </w:p>
+    <w:p>
+      <w:pPr>
+        <w:pStyle w:val="ListParagraph"/>
+        <w:numPr>
+          <w:ilvl w:val="0"/>
+          <w:numId w:val="3"/>
+        </w:numPr>
+      </w:pPr>
+      <w:r>
+        <w:t>use simple getter function</w:t>
+      </w:r>
+    </w:p>
+    <w:p>
+      <w:pPr>
+        <w:rPr>
+          <w:rFonts w:ascii="Times New Roman" w:hAnsi="Times New Roman"/>
+        </w:rPr>
+      </w:pPr>
+    </w:p>
+    <w:p>
+      <w:pPr>
+        <w:pStyle w:val="Heading3"/>
+      </w:pPr>
+      <w:r>
+        <w:t xml:space="preserve">Display the number of students transferring to this institution in </w:t>
+      </w:r>
+      <w:proofErr w:type="gramStart"/>
+      <w:r>
+        <w:t>O(</w:t>
+      </w:r>
+      <w:proofErr w:type="gramEnd"/>
+      <w:r>
+        <w:t xml:space="preserve">1). </w:t>
+      </w:r>
+    </w:p>
+    <w:p>
+      <w:pPr>
+        <w:pStyle w:val="ListParagraph"/>
+        <w:numPr>
+          <w:ilvl w:val="0"/>
+          <w:numId w:val="3"/>
+        </w:numPr>
+      </w:pPr>
+      <w:r>
+        <w:t>Store number in private section of Institution object</w:t>
+      </w:r>
+    </w:p>
+    <w:p>
+      <w:pPr>
+        <w:pStyle w:val="ListParagraph"/>
+        <w:numPr>
+          <w:ilvl w:val="0"/>
+          <w:numId w:val="3"/>
+        </w:numPr>
+      </w:pPr>
+      <w:r>
+        <w:t>Use simple getter function</w:t>
+      </w:r>
+    </w:p>
+    <w:p/>
+    <w:p>
+      <w:pPr>
+        <w:pStyle w:val="Heading3"/>
+      </w:pPr>
+      <w:r>
+        <w:t xml:space="preserve">Display the number of students transferring from this institution in </w:t>
+      </w:r>
+      <w:proofErr w:type="gramStart"/>
+      <w:r>
+        <w:t>O(</w:t>
+      </w:r>
+      <w:proofErr w:type="gramEnd"/>
+      <w:r>
+        <w:t xml:space="preserve">1). </w:t>
+      </w:r>
+    </w:p>
+    <w:p>
+      <w:pPr>
+        <w:pStyle w:val="ListParagraph"/>
+        <w:numPr>
+          <w:ilvl w:val="0"/>
+          <w:numId w:val="3"/>
+        </w:numPr>
+      </w:pPr>
+      <w:r>
+        <w:t>Store number in private section of Institution object</w:t>
+      </w:r>
+    </w:p>
+    <w:p>
+      <w:pPr>
+        <w:pStyle w:val="ListParagraph"/>
+        <w:numPr>
+          <w:ilvl w:val="0"/>
+          <w:numId w:val="3"/>
+        </w:numPr>
+      </w:pPr>
+      <w:r>
+        <w:t>Use simple getter function</w:t>
+      </w:r>
+    </w:p>
+    <w:p/>
+    <w:p>
+      <w:pPr>
+        <w:pStyle w:val="Heading3"/>
+        <w:rPr>
+          <w:rFonts w:eastAsia="Times New Roman"/>
+        </w:rPr>
+      </w:pPr>
+      <w:r>
+        <w:rPr>
+          <w:rFonts w:eastAsia="Times New Roman"/>
+        </w:rPr>
+        <w:t xml:space="preserve">Modify all information related to this institution (except the "key(s)" used for "institution") in </w:t>
+      </w:r>
+      <w:proofErr w:type="gramStart"/>
+      <w:r>
+        <w:rPr>
+          <w:rFonts w:eastAsia="Times New Roman"/>
+        </w:rPr>
+        <w:t>O(</w:t>
+      </w:r>
+      <w:proofErr w:type="gramEnd"/>
+      <w:r>
+        <w:rPr>
+          <w:rFonts w:eastAsia="Times New Roman"/>
+        </w:rPr>
+        <w:t xml:space="preserve">1). This requirement does not include the modification of the content of each student found in either student listings of this institution. </w:t>
+      </w:r>
+    </w:p>
+    <w:p>
+      <w:pPr>
+        <w:pStyle w:val="ListParagraph"/>
+        <w:numPr>
+          <w:ilvl w:val="0"/>
+          <w:numId w:val="3"/>
+        </w:numPr>
+        <w:rPr>
+          <w:rFonts w:eastAsia="Times New Roman" w:cs="Times New Roman"/>
+        </w:rPr>
+      </w:pPr>
+      <w:r>
+        <w:rPr>
+          <w:rFonts w:eastAsia="Times New Roman" w:cs="Times New Roman"/>
+        </w:rPr>
+        <w:t>Use simple setter functions to access all private members</w:t>
+      </w:r>
+    </w:p>
+    <w:p>
+      <w:pPr>
+        <w:pStyle w:val="ListParagraph"/>
+        <w:numPr>
+          <w:ilvl w:val="0"/>
+          <w:numId w:val="3"/>
+        </w:numPr>
+        <w:rPr>
+          <w:rFonts w:eastAsia="Times New Roman" w:cs="Times New Roman"/>
+        </w:rPr>
+      </w:pPr>
+      <w:r>
+        <w:rPr>
+          <w:rFonts w:eastAsia="Times New Roman" w:cs="Times New Roman"/>
+        </w:rPr>
+        <w:t xml:space="preserve">Does not modify the Student objects held in a data collection </w:t>
+      </w:r>
+    </w:p>
+    <w:p>
+      <w:pPr>
+        <w:rPr>
+          <w:rFonts w:eastAsia="Times New Roman" w:cs="Times New Roman"/>
+        </w:rPr>
+      </w:pPr>
+    </w:p>
+    <w:p>
+      <w:pPr>
+        <w:pStyle w:val="Heading3"/>
+        <w:rPr>
+          <w:rFonts w:eastAsia="Times New Roman"/>
+        </w:rPr>
+      </w:pPr>
+      <w:r>
+        <w:rPr>
+          <w:rFonts w:eastAsia="Times New Roman"/>
+        </w:rPr>
+        <w:t xml:space="preserve">Display all students transferring to this institution, by ascending alphabetical sort order of last names, in O(n) where n is the number of students transferring to this institution. </w:t>
+      </w:r>
+    </w:p>
+    <w:p>
+      <w:pPr>
+        <w:pStyle w:val="ListParagraph"/>
+        <w:numPr>
+          <w:ilvl w:val="0"/>
+          <w:numId w:val="3"/>
+        </w:numPr>
+        <w:rPr>
+          <w:rFonts w:eastAsia="Times New Roman" w:cs="Times New Roman"/>
+        </w:rPr>
+      </w:pPr>
+      <w:r>
+        <w:rPr>
+          <w:rFonts w:eastAsia="Times New Roman" w:cs="Times New Roman"/>
+        </w:rPr>
+        <w:t>O(n) implies traversing every node</w:t>
+      </w:r>
+    </w:p>
+    <w:p>
+      <w:pPr>
+        <w:pStyle w:val="ListParagraph"/>
+        <w:numPr>
+          <w:ilvl w:val="0"/>
+          <w:numId w:val="3"/>
+        </w:numPr>
+        <w:rPr>
+          <w:rFonts w:eastAsia="Times New Roman" w:cs="Times New Roman"/>
+        </w:rPr>
+      </w:pPr>
+      <w:r>
+        <w:rPr>
+          <w:rFonts w:eastAsia="Times New Roman" w:cs="Times New Roman"/>
+        </w:rPr>
+        <w:t>Data must be sorted by ascending alphabetical order of last names</w:t>
+      </w:r>
+    </w:p>
+    <w:p>
+      <w:pPr>
+        <w:pStyle w:val="ListParagraph"/>
+        <w:numPr>
+          <w:ilvl w:val="0"/>
+          <w:numId w:val="3"/>
+        </w:numPr>
+        <w:rPr>
+          <w:rFonts w:eastAsia="Times New Roman" w:cs="Times New Roman"/>
+        </w:rPr>
+      </w:pPr>
+      <w:r>
+        <w:rPr>
+          <w:rFonts w:eastAsia="Times New Roman" w:cs="Times New Roman"/>
+        </w:rPr>
+        <w:t>Can used an AVL tree</w:t>
+      </w:r>
+      <w:r>
+        <w:rPr>
+          <w:rFonts w:eastAsia="Times New Roman" w:cs="Times New Roman"/>
+        </w:rPr>
+        <w:t xml:space="preserve"> to sort </w:t>
+      </w:r>
+      <w:r>
+        <w:rPr>
+          <w:rFonts w:eastAsia="Times New Roman" w:cs="Times New Roman"/>
+        </w:rPr>
+        <w:t>by last name</w:t>
+      </w:r>
+    </w:p>
+    <w:p>
+      <w:pPr>
+        <w:rPr>
+          <w:rFonts w:ascii="Times New Roman" w:eastAsia="Times New Roman" w:hAnsi="Times New Roman" w:cs="Times New Roman"/>
+        </w:rPr>
+      </w:pPr>
+    </w:p>
+    <w:p>
+      <w:pPr>
+        <w:pStyle w:val="Heading3"/>
+        <w:rPr>
+          <w:rFonts w:eastAsia="Times New Roman"/>
+        </w:rPr>
+      </w:pPr>
+      <w:r>
+        <w:rPr>
+          <w:rFonts w:eastAsia="Times New Roman"/>
+        </w:rPr>
+        <w:t>Display all students transferring from this institution, by descending numerical sort order of student numbers, in O(m) where m is the number of students transferring from this institution.</w:t>
+      </w:r>
+    </w:p>
+    <w:p>
+      <w:pPr>
+        <w:pStyle w:val="ListParagraph"/>
+        <w:numPr>
+          <w:ilvl w:val="0"/>
+          <w:numId w:val="3"/>
+        </w:numPr>
+        <w:rPr>
+          <w:rFonts w:eastAsia="Times New Roman" w:cs="Times New Roman"/>
+        </w:rPr>
+      </w:pPr>
+      <w:r>
+        <w:rPr>
+          <w:rFonts w:eastAsia="Times New Roman" w:cs="Times New Roman"/>
+        </w:rPr>
+        <w:t>O(m) implies traversing every node</w:t>
+      </w:r>
+    </w:p>
+    <w:p>
+      <w:pPr>
+        <w:pStyle w:val="ListParagraph"/>
+        <w:numPr>
+          <w:ilvl w:val="0"/>
+          <w:numId w:val="3"/>
+        </w:numPr>
+        <w:rPr>
+          <w:rFonts w:eastAsia="Times New Roman" w:cs="Times New Roman"/>
+        </w:rPr>
+      </w:pPr>
+      <w:r>
+        <w:rPr>
+          <w:rFonts w:eastAsia="Times New Roman" w:cs="Times New Roman"/>
+        </w:rPr>
+        <w:t>Data must be sorted in descending numerical order of student numbers</w:t>
+      </w:r>
+    </w:p>
+    <w:p>
+      <w:pPr>
+        <w:pStyle w:val="ListParagraph"/>
+        <w:numPr>
+          <w:ilvl w:val="0"/>
+          <w:numId w:val="3"/>
+        </w:numPr>
+        <w:rPr>
+          <w:rFonts w:eastAsia="Times New Roman" w:cs="Times New Roman"/>
+        </w:rPr>
+      </w:pPr>
+      <w:r>
+        <w:rPr>
+          <w:rFonts w:eastAsia="Times New Roman" w:cs="Times New Roman"/>
+        </w:rPr>
+        <w:t>Use an AVL tree</w:t>
+      </w:r>
+      <w:r>
+        <w:rPr>
+          <w:rFonts w:eastAsia="Times New Roman" w:cs="Times New Roman"/>
+        </w:rPr>
+        <w:t xml:space="preserve"> to sort</w:t>
+      </w:r>
+      <w:r>
+        <w:rPr>
+          <w:rFonts w:eastAsia="Times New Roman" w:cs="Times New Roman"/>
+        </w:rPr>
+        <w:t xml:space="preserve"> by</w:t>
+      </w:r>
+      <w:r>
+        <w:rPr>
+          <w:rFonts w:eastAsia="Times New Roman" w:cs="Times New Roman"/>
+        </w:rPr>
+        <w:t xml:space="preserve"> student numbers</w:t>
+      </w:r>
+    </w:p>
+    <w:p>
+      <w:pPr>
+        <w:pStyle w:val="ListParagraph"/>
+        <w:rPr>
+          <w:rFonts w:eastAsia="Times New Roman" w:cs="Times New Roman"/>
+        </w:rPr>
+      </w:pPr>
+    </w:p>
+    <w:p>
+      <w:pPr>
+        <w:pStyle w:val="Heading3"/>
+        <w:rPr>
+          <w:rFonts w:eastAsia="Times New Roman"/>
+        </w:rPr>
+      </w:pPr>
+      <w:r>
+        <w:rPr>
+          <w:rFonts w:eastAsia="Times New Roman"/>
+        </w:rPr>
+        <w:t xml:space="preserve">Insert a student transferring to this institution in </w:t>
+      </w:r>
+      <w:proofErr w:type="gramStart"/>
+      <w:r>
+        <w:rPr>
+          <w:rFonts w:eastAsia="Times New Roman"/>
+        </w:rPr>
+        <w:t>O(</w:t>
+      </w:r>
+      <w:proofErr w:type="gramEnd"/>
+      <w:r>
+        <w:rPr>
+          <w:rFonts w:eastAsia="Times New Roman"/>
+        </w:rPr>
+        <w:t>log</w:t>
+      </w:r>
+      <w:r>
+        <w:rPr>
+          <w:rFonts w:eastAsia="Times New Roman"/>
+          <w:position w:val="-6"/>
+          <w:sz w:val="20"/>
+          <w:szCs w:val="20"/>
+        </w:rPr>
+        <w:t xml:space="preserve">2 </w:t>
+      </w:r>
+      <w:r>
+        <w:rPr>
+          <w:rFonts w:eastAsia="Times New Roman"/>
+        </w:rPr>
+        <w:t>n), where n is the number of students transferring to this institution</w:t>
+      </w:r>
+      <w:r>
+        <w:rPr>
+          <w:rFonts w:eastAsia="Times New Roman"/>
+        </w:rPr>
+        <w:t>.</w:t>
+      </w:r>
+    </w:p>
+    <w:p>
+      <w:pPr>
+        <w:pStyle w:val="ListParagraph"/>
+        <w:numPr>
+          <w:ilvl w:val="0"/>
+          <w:numId w:val="3"/>
+        </w:numPr>
+        <w:rPr>
+          <w:rFonts w:eastAsia="Times New Roman" w:cs="Times New Roman"/>
+        </w:rPr>
+      </w:pPr>
+      <w:r>
+        <w:rPr>
+          <w:rFonts w:eastAsia="Times New Roman" w:cs="Times New Roman"/>
+        </w:rPr>
+        <w:t>Insertion of Log2n achieved by a using a binary tree</w:t>
+      </w:r>
+    </w:p>
+    <w:p>
+      <w:pPr>
+        <w:pStyle w:val="ListParagraph"/>
+        <w:rPr>
+          <w:rFonts w:eastAsia="Times New Roman" w:cs="Times New Roman"/>
+        </w:rPr>
+      </w:pPr>
+    </w:p>
+    <w:p>
+      <w:pPr>
+        <w:pStyle w:val="Heading3"/>
+        <w:rPr>
+          <w:rFonts w:eastAsia="Times New Roman"/>
+        </w:rPr>
+      </w:pPr>
+      <w:r>
+        <w:rPr>
+          <w:rFonts w:eastAsia="Times New Roman"/>
+        </w:rPr>
+        <w:t xml:space="preserve">Insert a student transferring from this institution in </w:t>
+      </w:r>
+      <w:proofErr w:type="gramStart"/>
+      <w:r>
+        <w:rPr>
+          <w:rFonts w:eastAsia="Times New Roman"/>
+        </w:rPr>
+        <w:t>O(</w:t>
+      </w:r>
+      <w:proofErr w:type="gramEnd"/>
+      <w:r>
+        <w:rPr>
+          <w:rFonts w:eastAsia="Times New Roman"/>
+        </w:rPr>
+        <w:t>log</w:t>
+      </w:r>
+      <w:r>
+        <w:rPr>
+          <w:rFonts w:eastAsia="Times New Roman"/>
+          <w:position w:val="-6"/>
+          <w:sz w:val="20"/>
+          <w:szCs w:val="20"/>
+        </w:rPr>
+        <w:t xml:space="preserve">2 </w:t>
+      </w:r>
+      <w:r>
+        <w:rPr>
+          <w:rFonts w:eastAsia="Times New Roman"/>
+        </w:rPr>
+        <w:t>m), where m is the number of students transferring from this institution</w:t>
+      </w:r>
+      <w:r>
+        <w:rPr>
+          <w:rFonts w:eastAsia="Times New Roman"/>
+        </w:rPr>
+        <w:t>.</w:t>
+      </w:r>
+    </w:p>
+    <w:p>
+      <w:pPr>
+        <w:pStyle w:val="ListParagraph"/>
+        <w:numPr>
+          <w:ilvl w:val="0"/>
+          <w:numId w:val="3"/>
+        </w:numPr>
+        <w:rPr>
+          <w:rFonts w:eastAsia="Times New Roman" w:cs="Times New Roman"/>
+        </w:rPr>
+      </w:pPr>
+      <w:r>
+        <w:rPr>
+          <w:rFonts w:eastAsia="Times New Roman" w:cs="Times New Roman"/>
+        </w:rPr>
+        <w:t>Insertion of Log2n achieved by a using a binary tree</w:t>
+      </w:r>
+    </w:p>
+    <w:p>
+      <w:pPr>
+        <w:pStyle w:val="ListParagraph"/>
+        <w:rPr>
+          <w:rFonts w:eastAsia="Times New Roman" w:cs="Times New Roman"/>
+        </w:rPr>
+      </w:pPr>
+    </w:p>
+    <w:p>
+      <w:pPr>
+        <w:rPr>
+          <w:rStyle w:val="Heading3Char"/>
+        </w:rPr>
+      </w:pPr>
+      <w:r>
+        <w:rPr>
+          <w:rStyle w:val="Heading3Char"/>
+        </w:rPr>
+        <w:lastRenderedPageBreak/>
+        <w:t>Modify all information related to this student transferring to this institution (except the</w:t>
+      </w:r>
+      <w:r>
+        <w:rPr>
+          <w:rFonts w:eastAsia="Times New Roman" w:cs="Times New Roman"/>
+        </w:rPr>
+        <w:t xml:space="preserve"> </w:t>
+      </w:r>
+      <w:r>
+        <w:rPr>
+          <w:rStyle w:val="Heading3Char"/>
+        </w:rPr>
+        <w:t xml:space="preserve">"key(s)" used for "student") in </w:t>
+      </w:r>
+      <w:proofErr w:type="gramStart"/>
+      <w:r>
+        <w:rPr>
+          <w:rStyle w:val="Heading3Char"/>
+        </w:rPr>
+        <w:t>O(</w:t>
+      </w:r>
+      <w:proofErr w:type="gramEnd"/>
+      <w:r>
+        <w:rPr>
+          <w:rStyle w:val="Heading3Char"/>
+        </w:rPr>
+        <w:t>1)</w:t>
+      </w:r>
+      <w:r>
+        <w:rPr>
+          <w:rStyle w:val="Heading3Char"/>
+        </w:rPr>
+        <w:t>.</w:t>
+      </w:r>
+    </w:p>
+    <w:p>
+      <w:pPr>
+        <w:pStyle w:val="ListParagraph"/>
+        <w:numPr>
+          <w:ilvl w:val="0"/>
+          <w:numId w:val="3"/>
+        </w:numPr>
+        <w:rPr>
+          <w:rFonts w:eastAsia="Times New Roman" w:cs="Times New Roman"/>
+        </w:rPr>
+      </w:pPr>
+      <w:r>
+        <w:rPr>
+          <w:rFonts w:eastAsia="Times New Roman" w:cs="Times New Roman"/>
+        </w:rPr>
+        <w:t>Use simple setters to modify the student object</w:t>
+      </w:r>
+      <w:r>
+        <w:rPr>
+          <w:rFonts w:eastAsia="Times New Roman" w:cs="Times New Roman"/>
+        </w:rPr>
+        <w:t xml:space="preserve"> information</w:t>
+      </w:r>
+    </w:p>
+    <w:p>
+      <w:pPr>
+        <w:pStyle w:val="ListParagraph"/>
+        <w:numPr>
+          <w:ilvl w:val="0"/>
+          <w:numId w:val="3"/>
+        </w:numPr>
+        <w:rPr>
+          <w:rFonts w:eastAsia="Times New Roman" w:cs="Times New Roman"/>
+        </w:rPr>
+      </w:pPr>
+      <w:r>
+        <w:rPr>
+          <w:rFonts w:eastAsia="Times New Roman" w:cs="Times New Roman"/>
+        </w:rPr>
+        <w:t>Use 1-1 hashing to find student object</w:t>
+      </w:r>
+    </w:p>
+    <w:p>
+      <w:pPr>
+        <w:pStyle w:val="ListParagraph"/>
+        <w:rPr>
+          <w:rFonts w:eastAsia="Times New Roman" w:cs="Times New Roman"/>
+        </w:rPr>
+      </w:pPr>
+    </w:p>
+    <w:p>
+      <w:pPr>
+        <w:pStyle w:val="Heading3"/>
+        <w:rPr>
+          <w:rFonts w:eastAsia="Times New Roman"/>
+        </w:rPr>
+      </w:pPr>
+      <w:r>
+        <w:rPr>
+          <w:rFonts w:eastAsia="Times New Roman"/>
+        </w:rPr>
+        <w:t xml:space="preserve">Display all information related to a student transferring to this institution in </w:t>
+      </w:r>
+      <w:proofErr w:type="gramStart"/>
+      <w:r>
+        <w:rPr>
+          <w:rFonts w:eastAsia="Times New Roman"/>
+        </w:rPr>
+        <w:t>O(</w:t>
+      </w:r>
+      <w:proofErr w:type="gramEnd"/>
+      <w:r>
+        <w:rPr>
+          <w:rFonts w:eastAsia="Times New Roman"/>
+        </w:rPr>
+        <w:t>1)</w:t>
+      </w:r>
+      <w:r>
+        <w:rPr>
+          <w:rFonts w:eastAsia="Times New Roman"/>
+        </w:rPr>
+        <w:t>.</w:t>
+      </w:r>
+    </w:p>
+    <w:p>
+      <w:pPr>
+        <w:pStyle w:val="ListParagraph"/>
+        <w:numPr>
+          <w:ilvl w:val="0"/>
+          <w:numId w:val="3"/>
+        </w:numPr>
+        <w:rPr>
+          <w:rFonts w:eastAsia="Times New Roman" w:cs="Times New Roman"/>
+        </w:rPr>
+      </w:pPr>
+      <w:r>
+        <w:rPr>
+          <w:rFonts w:eastAsia="Times New Roman" w:cs="Times New Roman"/>
+        </w:rPr>
+        <w:t xml:space="preserve">Use simple getters to </w:t>
+      </w:r>
+      <w:r>
+        <w:rPr>
+          <w:rFonts w:eastAsia="Times New Roman" w:cs="Times New Roman"/>
+        </w:rPr>
+        <w:t>get</w:t>
+      </w:r>
+      <w:r>
+        <w:rPr>
+          <w:rFonts w:eastAsia="Times New Roman" w:cs="Times New Roman"/>
+        </w:rPr>
+        <w:t xml:space="preserve"> the student object</w:t>
+      </w:r>
+      <w:r>
+        <w:rPr>
+          <w:rFonts w:eastAsia="Times New Roman" w:cs="Times New Roman"/>
+        </w:rPr>
+        <w:t xml:space="preserve"> information</w:t>
+      </w:r>
+    </w:p>
+    <w:p>
+      <w:pPr>
+        <w:pStyle w:val="ListParagraph"/>
+        <w:numPr>
+          <w:ilvl w:val="0"/>
+          <w:numId w:val="3"/>
+        </w:numPr>
+        <w:rPr>
+          <w:rFonts w:eastAsia="Times New Roman" w:cs="Times New Roman"/>
+        </w:rPr>
+      </w:pPr>
+      <w:r>
+        <w:rPr>
+          <w:rFonts w:eastAsia="Times New Roman" w:cs="Times New Roman"/>
+        </w:rPr>
+        <w:t>Use 1-1 hashing to find student object</w:t>
+      </w:r>
+    </w:p>
+    <w:p>
+      <w:pPr>
+        <w:pStyle w:val="ListParagraph"/>
+        <w:rPr>
+          <w:rFonts w:eastAsia="Times New Roman" w:cs="Times New Roman"/>
+        </w:rPr>
+      </w:pPr>
+    </w:p>
+    <w:p>
+      <w:pPr>
+        <w:rPr>
+          <w:rFonts w:eastAsia="Times New Roman" w:cs="Times New Roman"/>
+        </w:rPr>
+      </w:pPr>
+      <w:r>
+        <w:rPr>
+          <w:rFonts w:eastAsia="Times New Roman" w:cs="Times New Roman"/>
+        </w:rPr>
+        <w:t xml:space="preserve">Modify all information related to this student transferring from this institution (except the "key(s)" used for "student") in </w:t>
+      </w:r>
+      <w:proofErr w:type="gramStart"/>
+      <w:r>
+        <w:rPr>
+          <w:rFonts w:eastAsia="Times New Roman" w:cs="Times New Roman"/>
+        </w:rPr>
+        <w:t>O(</w:t>
+      </w:r>
+      <w:proofErr w:type="gramEnd"/>
+      <w:r>
+        <w:rPr>
+          <w:rFonts w:eastAsia="Times New Roman" w:cs="Times New Roman"/>
+        </w:rPr>
+        <w:t>1).</w:t>
+      </w:r>
+    </w:p>
+    <w:p>
+      <w:pPr>
+        <w:pStyle w:val="ListParagraph"/>
+        <w:numPr>
+          <w:ilvl w:val="0"/>
+          <w:numId w:val="3"/>
+        </w:numPr>
+        <w:rPr>
+          <w:rFonts w:eastAsia="Times New Roman" w:cs="Times New Roman"/>
+        </w:rPr>
+      </w:pPr>
+      <w:r>
+        <w:rPr>
+          <w:rFonts w:eastAsia="Times New Roman" w:cs="Times New Roman"/>
+        </w:rPr>
+        <w:t>Use simple setters to modify the student object</w:t>
+      </w:r>
+      <w:r>
+        <w:rPr>
+          <w:rFonts w:eastAsia="Times New Roman" w:cs="Times New Roman"/>
+        </w:rPr>
+        <w:t xml:space="preserve"> information</w:t>
+      </w:r>
+    </w:p>
+    <w:p>
+      <w:pPr>
+        <w:pStyle w:val="ListParagraph"/>
+        <w:numPr>
+          <w:ilvl w:val="0"/>
+          <w:numId w:val="3"/>
+        </w:numPr>
+        <w:rPr>
+          <w:rFonts w:eastAsia="Times New Roman" w:cs="Times New Roman"/>
+        </w:rPr>
+      </w:pPr>
+      <w:r>
+        <w:rPr>
+          <w:rFonts w:eastAsia="Times New Roman" w:cs="Times New Roman"/>
+        </w:rPr>
+        <w:t>Use 1-1 hashing to find student object</w:t>
+      </w:r>
+    </w:p>
+    <w:p>
+      <w:pPr>
+        <w:rPr>
+          <w:rFonts w:eastAsia="Times New Roman" w:cs="Times New Roman"/>
+        </w:rPr>
+      </w:pPr>
+    </w:p>
+    <w:p>
+      <w:pPr>
+        <w:rPr>
+          <w:rFonts w:ascii="Times New Roman" w:eastAsia="Times New Roman" w:hAnsi="Times New Roman" w:cs="Times New Roman"/>
+        </w:rPr>
+      </w:pPr>
+      <w:r>
+        <w:rPr>
+          <w:rFonts w:eastAsia="Times New Roman" w:cs="Times New Roman"/>
+        </w:rPr>
+        <w:t xml:space="preserve">Display all information related to a student transferring from this institution in </w:t>
+      </w:r>
+      <w:proofErr w:type="gramStart"/>
+      <w:r>
+        <w:rPr>
+          <w:rFonts w:eastAsia="Times New Roman" w:cs="Times New Roman"/>
+        </w:rPr>
+        <w:t>O(</w:t>
+      </w:r>
+      <w:proofErr w:type="gramEnd"/>
+      <w:r>
+        <w:rPr>
+          <w:rFonts w:eastAsia="Times New Roman" w:cs="Times New Roman"/>
+        </w:rPr>
+        <w:t xml:space="preserve">1). </w:t>
+      </w:r>
+    </w:p>
+    <w:p>
+      <w:pPr>
+        <w:pStyle w:val="ListParagraph"/>
+        <w:numPr>
+          <w:ilvl w:val="0"/>
+          <w:numId w:val="3"/>
+        </w:numPr>
+      </w:pPr>
+      <w:r>
+        <w:t>Use simple getters to get the student object information</w:t>
+      </w:r>
+    </w:p>
+    <w:p>
+      <w:pPr>
+        <w:pStyle w:val="ListParagraph"/>
+        <w:numPr>
+          <w:ilvl w:val="0"/>
+          <w:numId w:val="3"/>
+        </w:numPr>
+        <w:rPr>
+          <w:rFonts w:eastAsia="Times New Roman" w:cs="Times New Roman"/>
+        </w:rPr>
+      </w:pPr>
+      <w:r>
+        <w:rPr>
+          <w:rFonts w:eastAsia="Times New Roman" w:cs="Times New Roman"/>
+        </w:rPr>
+        <w:t>Use 1-1 hashing to find student object</w:t>
+      </w:r>
       <w:bookmarkStart w:id="0" w:name="_GoBack"/>
       <w:bookmarkEnd w:id="0"/>
     </w:p>
+    <w:p/>
+    <w:p>
+      <w:pPr>
+        <w:pStyle w:val="ListParagraph"/>
+        <w:numPr>
+          <w:ilvl w:val="0"/>
+          <w:numId w:val="1"/>
+        </w:numPr>
+      </w:pPr>
+      <w:r>
+        <w:t>Header files of “student” and “institution” objects</w:t>
+      </w:r>
+    </w:p>
+    <w:p/>
+    <w:p/>
     <w:sectPr>
       <w:pgSz w:w="12240" w:h="15840"/>
       <w:pgMar w:top="1440" w:right="1440" w:bottom="1440" w:left="1440" w:header="708" w:footer="708" w:gutter="0"/>
@@ -52,6 +920,230 @@
 <file path=word/numbering.xml><?xml version="1.0" encoding="utf-8"?>
 <w:numbering xmlns:wpc="http://schemas.microsoft.com/office/word/2010/wordprocessingCanvas" xmlns:cx="http://schemas.microsoft.com/office/drawing/2014/chartex" xmlns:cx1="http://schemas.microsoft.com/office/drawing/2015/9/8/chartex" xmlns:cx2="http://schemas.microsoft.com/office/drawing/2015/10/21/chartex" xmlns:cx3="http://schemas.microsoft.com/office/drawing/2016/5/9/chartex" xmlns:cx4="http://schemas.microsoft.com/office/drawing/2016/5/10/chartex" xmlns:cx5="http://schemas.microsoft.com/office/drawing/2016/5/11/chartex" xmlns:cx6="http://schemas.microsoft.com/office/drawing/2016/5/12/chartex" xmlns:cx7="http://schemas.microsoft.com/office/drawing/2016/5/13/chartex" xmlns:cx8="http://schemas.microsoft.com/office/drawing/2016/5/14/chartex" xmlns:mc="http://schemas.openxmlformats.org/markup-compatibility/2006" xmlns:aink="http://schemas.microsoft.com/office/drawing/2016/ink" xmlns:am3d="http://schemas.microsoft.com/office/drawing/2017/model3d" xmlns:o="urn:schemas-microsoft-com:office:office" xmlns:r="http://schemas.openxmlformats.org/officeDocument/2006/relationships" xmlns:m="http://schemas.openxmlformats.org/officeDocument/2006/math" xmlns:v="urn:schemas-microsoft-com:vml" xmlns:wp14="http://schemas.microsoft.com/office/word/2010/wordprocessingDrawing" xmlns:wp="http://schemas.openxmlformats.org/drawingml/2006/wordprocessingDrawing" xmlns:w10="urn:schemas-microsoft-com:office:word" xmlns:w="http://schemas.openxmlformats.org/wordprocessingml/2006/main" xmlns:w14="http://schemas.microsoft.com/office/word/2010/wordml" xmlns:w15="http://schemas.microsoft.com/office/word/2012/wordml" xmlns:w16cid="http://schemas.microsoft.com/office/word/2016/wordml/cid" xmlns:w16se="http://schemas.microsoft.com/office/word/2015/wordml/symex" xmlns:wpg="http://schemas.microsoft.com/office/word/2010/wordprocessingGroup" xmlns:wpi="http://schemas.microsoft.com/office/word/2010/wordprocessingInk" xmlns:wne="http://schemas.microsoft.com/office/word/2006/wordml" xmlns:wps="http://schemas.microsoft.com/office/word/2010/wordprocessingShape" mc:Ignorable="w14 w15 w16se w16cid wp14">
   <w:abstractNum w:abstractNumId="0" w15:restartNumberingAfterBreak="0">
+    <w:nsid w:val="495E61CA"/>
+    <w:multiLevelType w:val="hybridMultilevel"/>
+    <w:tmpl w:val="D2B884E8"/>
+    <w:lvl w:ilvl="0" w:tplc="D9C05E16">
+      <w:numFmt w:val="bullet"/>
+      <w:lvlText w:val="-"/>
+      <w:lvlJc w:val="left"/>
+      <w:pPr>
+        <w:ind w:left="720" w:hanging="360"/>
+      </w:pPr>
+      <w:rPr>
+        <w:rFonts w:ascii="Arial" w:eastAsiaTheme="minorHAnsi" w:hAnsi="Arial" w:cs="Arial" w:hint="default"/>
+      </w:rPr>
+    </w:lvl>
+    <w:lvl w:ilvl="1" w:tplc="04090003">
+      <w:start w:val="1"/>
+      <w:numFmt w:val="bullet"/>
+      <w:lvlText w:val="o"/>
+      <w:lvlJc w:val="left"/>
+      <w:pPr>
+        <w:ind w:left="1440" w:hanging="360"/>
+      </w:pPr>
+      <w:rPr>
+        <w:rFonts w:ascii="Courier New" w:hAnsi="Courier New" w:cs="Courier New" w:hint="default"/>
+      </w:rPr>
+    </w:lvl>
+    <w:lvl w:ilvl="2" w:tplc="04090005" w:tentative="1">
+      <w:start w:val="1"/>
+      <w:numFmt w:val="bullet"/>
+      <w:lvlText w:val=""/>
+      <w:lvlJc w:val="left"/>
+      <w:pPr>
+        <w:ind w:left="2160" w:hanging="360"/>
+      </w:pPr>
+      <w:rPr>
+        <w:rFonts w:ascii="Wingdings" w:hAnsi="Wingdings" w:hint="default"/>
+      </w:rPr>
+    </w:lvl>
+    <w:lvl w:ilvl="3" w:tplc="04090001" w:tentative="1">
+      <w:start w:val="1"/>
+      <w:numFmt w:val="bullet"/>
+      <w:lvlText w:val=""/>
+      <w:lvlJc w:val="left"/>
+      <w:pPr>
+        <w:ind w:left="2880" w:hanging="360"/>
+      </w:pPr>
+      <w:rPr>
+        <w:rFonts w:ascii="Symbol" w:hAnsi="Symbol" w:hint="default"/>
+      </w:rPr>
+    </w:lvl>
+    <w:lvl w:ilvl="4" w:tplc="04090003" w:tentative="1">
+      <w:start w:val="1"/>
+      <w:numFmt w:val="bullet"/>
+      <w:lvlText w:val="o"/>
+      <w:lvlJc w:val="left"/>
+      <w:pPr>
+        <w:ind w:left="3600" w:hanging="360"/>
+      </w:pPr>
+      <w:rPr>
+        <w:rFonts w:ascii="Courier New" w:hAnsi="Courier New" w:cs="Courier New" w:hint="default"/>
+      </w:rPr>
+    </w:lvl>
+    <w:lvl w:ilvl="5" w:tplc="04090005" w:tentative="1">
+      <w:start w:val="1"/>
+      <w:numFmt w:val="bullet"/>
+      <w:lvlText w:val=""/>
+      <w:lvlJc w:val="left"/>
+      <w:pPr>
+        <w:ind w:left="4320" w:hanging="360"/>
+      </w:pPr>
+      <w:rPr>
+        <w:rFonts w:ascii="Wingdings" w:hAnsi="Wingdings" w:hint="default"/>
+      </w:rPr>
+    </w:lvl>
+    <w:lvl w:ilvl="6" w:tplc="04090001" w:tentative="1">
+      <w:start w:val="1"/>
+      <w:numFmt w:val="bullet"/>
+      <w:lvlText w:val=""/>
+      <w:lvlJc w:val="left"/>
+      <w:pPr>
+        <w:ind w:left="5040" w:hanging="360"/>
+      </w:pPr>
+      <w:rPr>
+        <w:rFonts w:ascii="Symbol" w:hAnsi="Symbol" w:hint="default"/>
+      </w:rPr>
+    </w:lvl>
+    <w:lvl w:ilvl="7" w:tplc="04090003" w:tentative="1">
+      <w:start w:val="1"/>
+      <w:numFmt w:val="bullet"/>
+      <w:lvlText w:val="o"/>
+      <w:lvlJc w:val="left"/>
+      <w:pPr>
+        <w:ind w:left="5760" w:hanging="360"/>
+      </w:pPr>
+      <w:rPr>
+        <w:rFonts w:ascii="Courier New" w:hAnsi="Courier New" w:cs="Courier New" w:hint="default"/>
+      </w:rPr>
+    </w:lvl>
+    <w:lvl w:ilvl="8" w:tplc="04090005" w:tentative="1">
+      <w:start w:val="1"/>
+      <w:numFmt w:val="bullet"/>
+      <w:lvlText w:val=""/>
+      <w:lvlJc w:val="left"/>
+      <w:pPr>
+        <w:ind w:left="6480" w:hanging="360"/>
+      </w:pPr>
+      <w:rPr>
+        <w:rFonts w:ascii="Wingdings" w:hAnsi="Wingdings" w:hint="default"/>
+      </w:rPr>
+    </w:lvl>
+  </w:abstractNum>
+  <w:abstractNum w:abstractNumId="1" w15:restartNumberingAfterBreak="0">
+    <w:nsid w:val="4D2A09A1"/>
+    <w:multiLevelType w:val="hybridMultilevel"/>
+    <w:tmpl w:val="27D450E2"/>
+    <w:lvl w:ilvl="0" w:tplc="4A3655AC">
+      <w:numFmt w:val="bullet"/>
+      <w:lvlText w:val="-"/>
+      <w:lvlJc w:val="left"/>
+      <w:pPr>
+        <w:ind w:left="720" w:hanging="360"/>
+      </w:pPr>
+      <w:rPr>
+        <w:rFonts w:ascii="ArialMT" w:eastAsia="Times New Roman" w:hAnsi="ArialMT" w:cs="Times New Roman" w:hint="default"/>
+      </w:rPr>
+    </w:lvl>
+    <w:lvl w:ilvl="1" w:tplc="04090003" w:tentative="1">
+      <w:start w:val="1"/>
+      <w:numFmt w:val="bullet"/>
+      <w:lvlText w:val="o"/>
+      <w:lvlJc w:val="left"/>
+      <w:pPr>
+        <w:ind w:left="1440" w:hanging="360"/>
+      </w:pPr>
+      <w:rPr>
+        <w:rFonts w:ascii="Courier New" w:hAnsi="Courier New" w:cs="Courier New" w:hint="default"/>
+      </w:rPr>
+    </w:lvl>
+    <w:lvl w:ilvl="2" w:tplc="04090005" w:tentative="1">
+      <w:start w:val="1"/>
+      <w:numFmt w:val="bullet"/>
+      <w:lvlText w:val=""/>
+      <w:lvlJc w:val="left"/>
+      <w:pPr>
+        <w:ind w:left="2160" w:hanging="360"/>
+      </w:pPr>
+      <w:rPr>
+        <w:rFonts w:ascii="Wingdings" w:hAnsi="Wingdings" w:hint="default"/>
+      </w:rPr>
+    </w:lvl>
+    <w:lvl w:ilvl="3" w:tplc="04090001" w:tentative="1">
+      <w:start w:val="1"/>
+      <w:numFmt w:val="bullet"/>
+      <w:lvlText w:val=""/>
+      <w:lvlJc w:val="left"/>
+      <w:pPr>
+        <w:ind w:left="2880" w:hanging="360"/>
+      </w:pPr>
+      <w:rPr>
+        <w:rFonts w:ascii="Symbol" w:hAnsi="Symbol" w:hint="default"/>
+      </w:rPr>
+    </w:lvl>
+    <w:lvl w:ilvl="4" w:tplc="04090003" w:tentative="1">
+      <w:start w:val="1"/>
+      <w:numFmt w:val="bullet"/>
+      <w:lvlText w:val="o"/>
+      <w:lvlJc w:val="left"/>
+      <w:pPr>
+        <w:ind w:left="3600" w:hanging="360"/>
+      </w:pPr>
+      <w:rPr>
+        <w:rFonts w:ascii="Courier New" w:hAnsi="Courier New" w:cs="Courier New" w:hint="default"/>
+      </w:rPr>
+    </w:lvl>
+    <w:lvl w:ilvl="5" w:tplc="04090005" w:tentative="1">
+      <w:start w:val="1"/>
+      <w:numFmt w:val="bullet"/>
+      <w:lvlText w:val=""/>
+      <w:lvlJc w:val="left"/>
+      <w:pPr>
+        <w:ind w:left="4320" w:hanging="360"/>
+      </w:pPr>
+      <w:rPr>
+        <w:rFonts w:ascii="Wingdings" w:hAnsi="Wingdings" w:hint="default"/>
+      </w:rPr>
+    </w:lvl>
+    <w:lvl w:ilvl="6" w:tplc="04090001" w:tentative="1">
+      <w:start w:val="1"/>
+      <w:numFmt w:val="bullet"/>
+      <w:lvlText w:val=""/>
+      <w:lvlJc w:val="left"/>
+      <w:pPr>
+        <w:ind w:left="5040" w:hanging="360"/>
+      </w:pPr>
+      <w:rPr>
+        <w:rFonts w:ascii="Symbol" w:hAnsi="Symbol" w:hint="default"/>
+      </w:rPr>
+    </w:lvl>
+    <w:lvl w:ilvl="7" w:tplc="04090003" w:tentative="1">
+      <w:start w:val="1"/>
+      <w:numFmt w:val="bullet"/>
+      <w:lvlText w:val="o"/>
+      <w:lvlJc w:val="left"/>
+      <w:pPr>
+        <w:ind w:left="5760" w:hanging="360"/>
+      </w:pPr>
+      <w:rPr>
+        <w:rFonts w:ascii="Courier New" w:hAnsi="Courier New" w:cs="Courier New" w:hint="default"/>
+      </w:rPr>
+    </w:lvl>
+    <w:lvl w:ilvl="8" w:tplc="04090005" w:tentative="1">
+      <w:start w:val="1"/>
+      <w:numFmt w:val="bullet"/>
+      <w:lvlText w:val=""/>
+      <w:lvlJc w:val="left"/>
+      <w:pPr>
+        <w:ind w:left="6480" w:hanging="360"/>
+      </w:pPr>
+      <w:rPr>
+        <w:rFonts w:ascii="Wingdings" w:hAnsi="Wingdings" w:hint="default"/>
+      </w:rPr>
+    </w:lvl>
+  </w:abstractNum>
+  <w:abstractNum w:abstractNumId="2" w15:restartNumberingAfterBreak="0">
     <w:nsid w:val="55154832"/>
     <w:multiLevelType w:val="hybridMultilevel"/>
     <w:tmpl w:val="32C40902"/>
@@ -67,7 +1159,7 @@
         <w:rFonts w:hint="default"/>
       </w:rPr>
     </w:lvl>
-    <w:lvl w:ilvl="1" w:tplc="04090019" w:tentative="1">
+    <w:lvl w:ilvl="1" w:tplc="04090019">
       <w:start w:val="1"/>
       <w:numFmt w:val="lowerLetter"/>
       <w:lvlText w:val="%2."/>
@@ -141,6 +1233,12 @@
     </w:lvl>
   </w:abstractNum>
   <w:num w:numId="1">
+    <w:abstractNumId w:val="2"/>
+  </w:num>
+  <w:num w:numId="2">
+    <w:abstractNumId w:val="1"/>
+  </w:num>
+  <w:num w:numId="3">
     <w:abstractNumId w:val="0"/>
   </w:num>
 </w:numbering>
@@ -562,6 +1660,70 @@
       <w:szCs w:val="32"/>
     </w:rPr>
   </w:style>
+  <w:style w:type="paragraph" w:styleId="Heading2">
+    <w:name w:val="heading 2"/>
+    <w:basedOn w:val="Normal"/>
+    <w:next w:val="Normal"/>
+    <w:link w:val="Heading2Char"/>
+    <w:uiPriority w:val="9"/>
+    <w:unhideWhenUsed/>
+    <w:qFormat/>
+    <w:rsid w:val="004511B9"/>
+    <w:pPr>
+      <w:keepNext/>
+      <w:keepLines/>
+      <w:spacing w:before="40"/>
+      <w:outlineLvl w:val="1"/>
+    </w:pPr>
+    <w:rPr>
+      <w:rFonts w:asciiTheme="majorHAnsi" w:eastAsiaTheme="majorEastAsia" w:hAnsiTheme="majorHAnsi" w:cstheme="majorBidi"/>
+      <w:color w:val="2F5496" w:themeColor="accent1" w:themeShade="BF"/>
+      <w:sz w:val="26"/>
+      <w:szCs w:val="26"/>
+    </w:rPr>
+  </w:style>
+  <w:style w:type="paragraph" w:styleId="Heading3">
+    <w:name w:val="heading 3"/>
+    <w:basedOn w:val="Normal"/>
+    <w:next w:val="Normal"/>
+    <w:link w:val="Heading3Char"/>
+    <w:uiPriority w:val="9"/>
+    <w:unhideWhenUsed/>
+    <w:qFormat/>
+    <w:rsid w:val="004B4EA9"/>
+    <w:pPr>
+      <w:keepNext/>
+      <w:keepLines/>
+      <w:spacing w:before="40"/>
+      <w:outlineLvl w:val="2"/>
+    </w:pPr>
+    <w:rPr>
+      <w:rFonts w:asciiTheme="majorHAnsi" w:eastAsiaTheme="majorEastAsia" w:hAnsiTheme="majorHAnsi" w:cstheme="majorBidi"/>
+      <w:color w:val="1F3763" w:themeColor="accent1" w:themeShade="7F"/>
+    </w:rPr>
+  </w:style>
+  <w:style w:type="paragraph" w:styleId="Heading4">
+    <w:name w:val="heading 4"/>
+    <w:basedOn w:val="Normal"/>
+    <w:next w:val="Normal"/>
+    <w:link w:val="Heading4Char"/>
+    <w:uiPriority w:val="9"/>
+    <w:unhideWhenUsed/>
+    <w:qFormat/>
+    <w:rsid w:val="00245FB9"/>
+    <w:pPr>
+      <w:keepNext/>
+      <w:keepLines/>
+      <w:spacing w:before="40"/>
+      <w:outlineLvl w:val="3"/>
+    </w:pPr>
+    <w:rPr>
+      <w:rFonts w:asciiTheme="majorHAnsi" w:eastAsiaTheme="majorEastAsia" w:hAnsiTheme="majorHAnsi" w:cstheme="majorBidi"/>
+      <w:i/>
+      <w:iCs/>
+      <w:color w:val="2F5496" w:themeColor="accent1" w:themeShade="BF"/>
+    </w:rPr>
+  </w:style>
   <w:style w:type="character" w:default="1" w:styleId="DefaultParagraphFont">
     <w:name w:val="Default Paragraph Font"/>
     <w:uiPriority w:val="1"/>
@@ -613,6 +1775,69 @@
       <w:ind w:left="720"/>
       <w:contextualSpacing/>
     </w:pPr>
+  </w:style>
+  <w:style w:type="character" w:customStyle="1" w:styleId="Heading2Char">
+    <w:name w:val="Heading 2 Char"/>
+    <w:basedOn w:val="DefaultParagraphFont"/>
+    <w:link w:val="Heading2"/>
+    <w:uiPriority w:val="9"/>
+    <w:rsid w:val="004511B9"/>
+    <w:rPr>
+      <w:rFonts w:asciiTheme="majorHAnsi" w:eastAsiaTheme="majorEastAsia" w:hAnsiTheme="majorHAnsi" w:cstheme="majorBidi"/>
+      <w:color w:val="2F5496" w:themeColor="accent1" w:themeShade="BF"/>
+      <w:sz w:val="26"/>
+      <w:szCs w:val="26"/>
+      <w:lang w:val="en-CA"/>
+    </w:rPr>
+  </w:style>
+  <w:style w:type="paragraph" w:styleId="NormalWeb">
+    <w:name w:val="Normal (Web)"/>
+    <w:basedOn w:val="Normal"/>
+    <w:uiPriority w:val="99"/>
+    <w:semiHidden/>
+    <w:unhideWhenUsed/>
+    <w:rsid w:val="004511B9"/>
+    <w:pPr>
+      <w:spacing w:before="100" w:beforeAutospacing="1" w:after="100" w:afterAutospacing="1"/>
+    </w:pPr>
+    <w:rPr>
+      <w:rFonts w:ascii="Times New Roman" w:eastAsia="Times New Roman" w:hAnsi="Times New Roman" w:cs="Times New Roman"/>
+    </w:rPr>
+  </w:style>
+  <w:style w:type="character" w:customStyle="1" w:styleId="Heading3Char">
+    <w:name w:val="Heading 3 Char"/>
+    <w:basedOn w:val="DefaultParagraphFont"/>
+    <w:link w:val="Heading3"/>
+    <w:uiPriority w:val="9"/>
+    <w:rsid w:val="004B4EA9"/>
+    <w:rPr>
+      <w:rFonts w:asciiTheme="majorHAnsi" w:eastAsiaTheme="majorEastAsia" w:hAnsiTheme="majorHAnsi" w:cstheme="majorBidi"/>
+      <w:color w:val="1F3763" w:themeColor="accent1" w:themeShade="7F"/>
+      <w:lang w:val="en-CA"/>
+    </w:rPr>
+  </w:style>
+  <w:style w:type="character" w:customStyle="1" w:styleId="Heading4Char">
+    <w:name w:val="Heading 4 Char"/>
+    <w:basedOn w:val="DefaultParagraphFont"/>
+    <w:link w:val="Heading4"/>
+    <w:uiPriority w:val="9"/>
+    <w:rsid w:val="00245FB9"/>
+    <w:rPr>
+      <w:rFonts w:asciiTheme="majorHAnsi" w:eastAsiaTheme="majorEastAsia" w:hAnsiTheme="majorHAnsi" w:cstheme="majorBidi"/>
+      <w:i/>
+      <w:iCs/>
+      <w:color w:val="2F5496" w:themeColor="accent1" w:themeShade="BF"/>
+      <w:lang w:val="en-CA"/>
+    </w:rPr>
+  </w:style>
+  <w:style w:type="paragraph" w:styleId="NoSpacing">
+    <w:name w:val="No Spacing"/>
+    <w:uiPriority w:val="1"/>
+    <w:qFormat/>
+    <w:rsid w:val="00245FB9"/>
+    <w:rPr>
+      <w:lang w:val="en-CA"/>
+    </w:rPr>
   </w:style>
 </w:styles>
 </file>

</xml_diff>

<commit_message>
Added HashFunction.cpp and updated DataDesign
</commit_message>
<xml_diff>
--- a/Assignments/Assignment5/DataDesign.docx
+++ b/Assignments/Assignment5/DataDesign.docx
@@ -28,8 +28,8 @@
       </w:tblPr>
       <w:tblGrid>
         <w:gridCol w:w="851"/>
-        <w:gridCol w:w="1560"/>
-        <w:gridCol w:w="1329"/>
+        <w:gridCol w:w="1701"/>
+        <w:gridCol w:w="1188"/>
         <w:gridCol w:w="1018"/>
         <w:gridCol w:w="1018"/>
         <w:gridCol w:w="1018"/>
@@ -58,7 +58,7 @@
         </w:tc>
         <w:tc>
           <w:tcPr>
-            <w:tcW w:w="1560" w:type="dxa"/>
+            <w:tcW w:w="1701" w:type="dxa"/>
             <w:tcBorders>
               <w:top w:val="nil"/>
               <w:left w:val="nil"/>
@@ -70,7 +70,7 @@
         </w:tc>
         <w:tc>
           <w:tcPr>
-            <w:tcW w:w="1329" w:type="dxa"/>
+            <w:tcW w:w="1188" w:type="dxa"/>
             <w:tcBorders>
               <w:top w:val="nil"/>
               <w:left w:val="nil"/>
@@ -280,7 +280,7 @@
         </w:tc>
         <w:tc>
           <w:tcPr>
-            <w:tcW w:w="1560" w:type="dxa"/>
+            <w:tcW w:w="1701" w:type="dxa"/>
             <w:tcBorders>
               <w:top w:val="single" w:sz="12" w:space="0" w:color="FF0000"/>
               <w:left w:val="single" w:sz="12" w:space="0" w:color="FF0000"/>
@@ -304,12 +304,16 @@
           <w:p>
             <w:pPr>
               <w:rPr>
+                <w:b/>
+                <w:color w:val="4472C4" w:themeColor="accent1"/>
                 <w:sz w:val="22"/>
               </w:rPr>
             </w:pPr>
             <w:r>
               <w:rPr>
+                <w:b/>
                 <w:noProof/>
+                <w:color w:val="4472C4" w:themeColor="accent1"/>
                 <w:sz w:val="22"/>
               </w:rPr>
               <mc:AlternateContent>
@@ -380,6 +384,8 @@
             </w:r>
             <w:r>
               <w:rPr>
+                <w:b/>
+                <w:color w:val="4472C4" w:themeColor="accent1"/>
                 <w:sz w:val="22"/>
               </w:rPr>
               <w:t>studentTable</w:t>
@@ -388,11 +394,15 @@
           <w:p>
             <w:pPr>
               <w:rPr>
+                <w:b/>
+                <w:color w:val="FF40FF"/>
                 <w:sz w:val="22"/>
               </w:rPr>
             </w:pPr>
             <w:r>
               <w:rPr>
+                <w:b/>
+                <w:color w:val="FF40FF"/>
                 <w:sz w:val="22"/>
               </w:rPr>
               <w:t>*TOPtr</w:t>
@@ -401,11 +411,14 @@
           <w:p>
             <w:pPr>
               <w:rPr>
+                <w:b/>
                 <w:sz w:val="22"/>
               </w:rPr>
             </w:pPr>
             <w:r>
               <w:rPr>
+                <w:b/>
+                <w:color w:val="70AD47" w:themeColor="accent6"/>
                 <w:sz w:val="22"/>
               </w:rPr>
               <w:t>*FROMPtr</w:t>
@@ -414,7 +427,7 @@
         </w:tc>
         <w:tc>
           <w:tcPr>
-            <w:tcW w:w="1329" w:type="dxa"/>
+            <w:tcW w:w="1188" w:type="dxa"/>
             <w:tcBorders>
               <w:top w:val="nil"/>
               <w:left w:val="single" w:sz="12" w:space="0" w:color="FF0000"/>
@@ -423,14 +436,20 @@
             </w:tcBorders>
           </w:tcPr>
           <w:p>
+            <w:pPr>
+              <w:rPr>
+                <w:color w:val="70AD47" w:themeColor="accent6"/>
+              </w:rPr>
+            </w:pPr>
             <w:r>
               <w:rPr>
                 <w:noProof/>
+                <w:color w:val="70AD47" w:themeColor="accent6"/>
               </w:rPr>
               <mc:AlternateContent>
                 <mc:Choice Requires="wps">
                   <w:drawing>
-                    <wp:anchor distT="0" distB="0" distL="114300" distR="114300" simplePos="0" relativeHeight="251744256" behindDoc="0" locked="0" layoutInCell="1" allowOverlap="1" wp14:anchorId="587DADC9" wp14:editId="14836D7E">
+                    <wp:anchor distT="0" distB="0" distL="114300" distR="114300" simplePos="0" relativeHeight="251744256" behindDoc="0" locked="0" layoutInCell="1" allowOverlap="1" wp14:anchorId="587DADC9" wp14:editId="099D6E1F">
                       <wp:simplePos x="0" y="0"/>
                       <wp:positionH relativeFrom="column">
                         <wp:posOffset>-242497</wp:posOffset>
@@ -459,7 +478,7 @@
                               </a:prstGeom>
                               <a:ln w="19050">
                                 <a:solidFill>
-                                  <a:schemeClr val="accent2"/>
+                                  <a:schemeClr val="accent6"/>
                                 </a:solidFill>
                                 <a:tailEnd type="triangle"/>
                               </a:ln>
@@ -493,7 +512,7 @@
                 </mc:Choice>
                 <mc:Fallback>
                   <w:pict>
-                    <v:shapetype w14:anchorId="1FE5F641" id="_x0000_t34" coordsize="21600,21600" o:spt="34" o:oned="t" adj="10800" path="m,l@0,0@0,21600,21600,21600e" filled="f">
+                    <v:shapetype w14:anchorId="286EBFDC" id="_x0000_t34" coordsize="21600,21600" o:spt="34" o:oned="t" adj="10800" path="m,l@0,0@0,21600,21600,21600e" filled="f">
                       <v:stroke joinstyle="miter"/>
                       <v:formulas>
                         <v:f eqn="val #0"/>
@@ -504,7 +523,7 @@
                       </v:handles>
                       <o:lock v:ext="edit" shapetype="t"/>
                     </v:shapetype>
-                    <v:shape id="Elbow Connector 75" o:spid="_x0000_s1026" type="#_x0000_t34" style="position:absolute;margin-left:-19.1pt;margin-top:45.5pt;width:180pt;height:229.55pt;z-index:251744256;visibility:visible;mso-wrap-style:square;mso-width-percent:0;mso-height-percent:0;mso-wrap-distance-left:9pt;mso-wrap-distance-top:0;mso-wrap-distance-right:9pt;mso-wrap-distance-bottom:0;mso-position-horizontal:absolute;mso-position-horizontal-relative:text;mso-position-vertical:absolute;mso-position-vertical-relative:text;mso-width-percent:0;mso-height-percent:0;mso-width-relative:margin;mso-height-relative:margin" o:gfxdata="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" adj="3860" strokecolor="#ed7d31 [3205]" strokeweight="1.5pt">
+                    <v:shape id="Elbow Connector 75" o:spid="_x0000_s1026" type="#_x0000_t34" style="position:absolute;margin-left:-19.1pt;margin-top:45.5pt;width:180pt;height:229.55pt;z-index:251744256;visibility:visible;mso-wrap-style:square;mso-width-percent:0;mso-height-percent:0;mso-wrap-distance-left:9pt;mso-wrap-distance-top:0;mso-wrap-distance-right:9pt;mso-wrap-distance-bottom:0;mso-position-horizontal:absolute;mso-position-horizontal-relative:text;mso-position-vertical:absolute;mso-position-vertical-relative:text;mso-width-percent:0;mso-height-percent:0;mso-width-relative:margin;mso-height-relative:margin" o:gfxdata="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" adj="3860" strokecolor="#70ad47 [3209]" strokeweight="1.5pt">
                       <v:stroke endarrow="block"/>
                     </v:shape>
                   </w:pict>
@@ -799,30 +818,35 @@
             </w:pPr>
             <w:r>
               <w:rPr>
+                <w:color w:val="4472C4" w:themeColor="accent1"/>
                 <w:sz w:val="21"/>
               </w:rPr>
               <w:t>Hash table</w:t>
             </w:r>
             <w:r>
               <w:rPr>
+                <w:color w:val="4472C4" w:themeColor="accent1"/>
                 <w:sz w:val="21"/>
               </w:rPr>
               <w:t xml:space="preserve"> containing </w:t>
             </w:r>
             <w:r>
               <w:rPr>
+                <w:color w:val="4472C4" w:themeColor="accent1"/>
                 <w:sz w:val="21"/>
               </w:rPr>
               <w:t>pointers to all</w:t>
             </w:r>
             <w:r>
               <w:rPr>
+                <w:color w:val="4472C4" w:themeColor="accent1"/>
                 <w:sz w:val="21"/>
               </w:rPr>
               <w:t xml:space="preserve"> </w:t>
             </w:r>
             <w:r>
               <w:rPr>
+                <w:color w:val="4472C4" w:themeColor="accent1"/>
                 <w:sz w:val="21"/>
               </w:rPr>
               <w:t>student objects in this institution</w:t>
@@ -856,7 +880,7 @@
         </w:tc>
         <w:tc>
           <w:tcPr>
-            <w:tcW w:w="1560" w:type="dxa"/>
+            <w:tcW w:w="1701" w:type="dxa"/>
             <w:tcBorders>
               <w:top w:val="single" w:sz="12" w:space="0" w:color="FF0000"/>
               <w:left w:val="single" w:sz="12" w:space="0" w:color="FF0000"/>
@@ -946,7 +970,7 @@
         </w:tc>
         <w:tc>
           <w:tcPr>
-            <w:tcW w:w="1329" w:type="dxa"/>
+            <w:tcW w:w="1188" w:type="dxa"/>
             <w:tcBorders>
               <w:top w:val="nil"/>
               <w:left w:val="single" w:sz="12" w:space="0" w:color="FF0000"/>
@@ -1077,7 +1101,7 @@
               <mc:AlternateContent>
                 <mc:Choice Requires="wpg">
                   <w:drawing>
-                    <wp:anchor distT="0" distB="0" distL="114300" distR="114300" simplePos="0" relativeHeight="251705344" behindDoc="0" locked="0" layoutInCell="1" allowOverlap="1" wp14:anchorId="208D4A38" wp14:editId="37D33B04">
+                    <wp:anchor distT="0" distB="0" distL="114300" distR="114300" simplePos="0" relativeHeight="251705344" behindDoc="0" locked="0" layoutInCell="1" allowOverlap="1" wp14:anchorId="208D4A38" wp14:editId="0E084CEF">
                       <wp:simplePos x="0" y="0"/>
                       <wp:positionH relativeFrom="column">
                         <wp:posOffset>-806731</wp:posOffset>
@@ -1403,6 +1427,8 @@
             </w:r>
           </w:p>
         </w:tc>
+        <w:bookmarkStart w:id="0" w:name="_GoBack"/>
+        <w:bookmarkEnd w:id="0"/>
         <w:tc>
           <w:tcPr>
             <w:tcW w:w="1018" w:type="dxa"/>
@@ -1520,16 +1546,16 @@
               <mc:AlternateContent>
                 <mc:Choice Requires="wps">
                   <w:drawing>
-                    <wp:anchor distT="0" distB="0" distL="114300" distR="114300" simplePos="0" relativeHeight="251711488" behindDoc="0" locked="0" layoutInCell="1" allowOverlap="1" wp14:anchorId="6DFD0E9C" wp14:editId="2821BAC8">
+                    <wp:anchor distT="0" distB="0" distL="114300" distR="114300" simplePos="0" relativeHeight="251711488" behindDoc="0" locked="0" layoutInCell="1" allowOverlap="1" wp14:anchorId="6DFD0E9C" wp14:editId="2456C485">
                       <wp:simplePos x="0" y="0"/>
                       <wp:positionH relativeFrom="column">
-                        <wp:posOffset>337840</wp:posOffset>
+                        <wp:posOffset>337062</wp:posOffset>
                       </wp:positionH>
                       <wp:positionV relativeFrom="paragraph">
-                        <wp:posOffset>86745</wp:posOffset>
+                        <wp:posOffset>82079</wp:posOffset>
                       </wp:positionV>
-                      <wp:extent cx="169558" cy="2210304"/>
-                      <wp:effectExtent l="0" t="12700" r="8255" b="12700"/>
+                      <wp:extent cx="206478" cy="2210304"/>
+                      <wp:effectExtent l="0" t="12700" r="9525" b="12700"/>
                       <wp:wrapNone/>
                       <wp:docPr id="39" name="Right Brace 39"/>
                       <wp:cNvGraphicFramePr/>
@@ -1540,7 +1566,7 @@
                             <wps:spPr>
                               <a:xfrm>
                                 <a:off x="0" y="0"/>
-                                <a:ext cx="169558" cy="2210304"/>
+                                <a:ext cx="206478" cy="2210304"/>
                               </a:xfrm>
                               <a:prstGeom prst="rightBrace">
                                 <a:avLst>
@@ -1588,7 +1614,28 @@
                 </mc:Choice>
                 <mc:Fallback>
                   <w:pict>
-                    <v:shape w14:anchorId="3CE2D818" id="Right Brace 39" o:spid="_x0000_s1026" type="#_x0000_t88" style="position:absolute;margin-left:26.6pt;margin-top:6.85pt;width:13.35pt;height:174.05pt;z-index:251711488;visibility:visible;mso-wrap-style:square;mso-width-percent:0;mso-height-percent:0;mso-wrap-distance-left:9pt;mso-wrap-distance-top:0;mso-wrap-distance-right:9pt;mso-wrap-distance-bottom:0;mso-position-horizontal:absolute;mso-position-horizontal-relative:text;mso-position-vertical:absolute;mso-position-vertical-relative:text;mso-width-percent:0;mso-height-percent:0;mso-width-relative:margin;mso-height-relative:margin;v-text-anchor:middle" o:gfxdata="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" adj="610,10630" strokecolor="#ff40ff" strokeweight="1.5pt">
+                    <v:shapetype w14:anchorId="35FA436E" id="_x0000_t88" coordsize="21600,21600" o:spt="88" adj="1800,10800" path="m,qx10800@0l10800@2qy21600@11,10800@3l10800@1qy,21600e" filled="f">
+                      <v:formulas>
+                        <v:f eqn="val #0"/>
+                        <v:f eqn="sum 21600 0 #0"/>
+                        <v:f eqn="sum #1 0 #0"/>
+                        <v:f eqn="sum #1 #0 0"/>
+                        <v:f eqn="prod #0 9598 32768"/>
+                        <v:f eqn="sum 21600 0 @4"/>
+                        <v:f eqn="sum 21600 0 #1"/>
+                        <v:f eqn="min #1 @6"/>
+                        <v:f eqn="prod @7 1 2"/>
+                        <v:f eqn="prod #0 2 1"/>
+                        <v:f eqn="sum 21600 0 @9"/>
+                        <v:f eqn="val #1"/>
+                      </v:formulas>
+                      <v:path arrowok="t" o:connecttype="custom" o:connectlocs="0,0;21600,@11;0,21600" textboxrect="0,@4,7637,@5"/>
+                      <v:handles>
+                        <v:h position="center,#0" yrange="0,@8"/>
+                        <v:h position="bottomRight,#1" yrange="@9,@10"/>
+                      </v:handles>
+                    </v:shapetype>
+                    <v:shape id="Right Brace 39" o:spid="_x0000_s1026" type="#_x0000_t88" style="position:absolute;margin-left:26.55pt;margin-top:6.45pt;width:16.25pt;height:174.05pt;z-index:251711488;visibility:visible;mso-wrap-style:square;mso-width-percent:0;mso-height-percent:0;mso-wrap-distance-left:9pt;mso-wrap-distance-top:0;mso-wrap-distance-right:9pt;mso-wrap-distance-bottom:0;mso-position-horizontal:absolute;mso-position-horizontal-relative:text;mso-position-vertical:absolute;mso-position-vertical-relative:text;mso-width-percent:0;mso-height-percent:0;mso-width-relative:margin;mso-height-relative:margin;v-text-anchor:middle" o:gfxdata="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" adj="742,10630" strokecolor="#ff40ff" strokeweight="1.5pt">
                       <v:stroke joinstyle="miter"/>
                     </v:shape>
                   </w:pict>
@@ -1612,18 +1659,58 @@
           <w:p>
             <w:pPr>
               <w:jc w:val="center"/>
+              <w:rPr>
+                <w:sz w:val="21"/>
+              </w:rPr>
             </w:pPr>
             <w:r>
               <w:rPr>
+                <w:color w:val="FF40FF"/>
                 <w:sz w:val="21"/>
               </w:rPr>
               <w:t>AVL tree containing all student objects transferring TO this institution</w:t>
             </w:r>
             <w:r>
               <w:rPr>
+                <w:color w:val="FF40FF"/>
                 <w:sz w:val="21"/>
               </w:rPr>
-              <w:t xml:space="preserve"> using nodes and is sorted by last name</w:t>
+              <w:t>. Implemented</w:t>
+            </w:r>
+            <w:r>
+              <w:rPr>
+                <w:color w:val="FF40FF"/>
+                <w:sz w:val="21"/>
+              </w:rPr>
+              <w:t xml:space="preserve"> using nodes </w:t>
+            </w:r>
+            <w:r>
+              <w:rPr>
+                <w:color w:val="FF40FF"/>
+                <w:sz w:val="21"/>
+              </w:rPr>
+              <w:t xml:space="preserve">and links </w:t>
+            </w:r>
+            <w:r>
+              <w:rPr>
+                <w:color w:val="FF40FF"/>
+                <w:sz w:val="21"/>
+              </w:rPr>
+              <w:t>and is sorted by las</w:t>
+            </w:r>
+            <w:r>
+              <w:rPr>
+                <w:color w:val="FF40FF"/>
+                <w:sz w:val="21"/>
+              </w:rPr>
+              <w:t>tN</w:t>
+            </w:r>
+            <w:r>
+              <w:rPr>
+                <w:color w:val="FF40FF"/>
+                <w:sz w:val="21"/>
+              </w:rPr>
+              <w:t>ame</w:t>
             </w:r>
           </w:p>
         </w:tc>
@@ -1654,7 +1741,7 @@
         </w:tc>
         <w:tc>
           <w:tcPr>
-            <w:tcW w:w="1560" w:type="dxa"/>
+            <w:tcW w:w="1701" w:type="dxa"/>
             <w:tcBorders>
               <w:top w:val="single" w:sz="12" w:space="0" w:color="FF0000"/>
               <w:left w:val="single" w:sz="12" w:space="0" w:color="FF0000"/>
@@ -1666,7 +1753,7 @@
         </w:tc>
         <w:tc>
           <w:tcPr>
-            <w:tcW w:w="1329" w:type="dxa"/>
+            <w:tcW w:w="1188" w:type="dxa"/>
             <w:tcBorders>
               <w:top w:val="nil"/>
               <w:left w:val="single" w:sz="12" w:space="0" w:color="FF0000"/>
@@ -2598,7 +2685,7 @@
         </w:tc>
         <w:tc>
           <w:tcPr>
-            <w:tcW w:w="1560" w:type="dxa"/>
+            <w:tcW w:w="1701" w:type="dxa"/>
             <w:tcBorders>
               <w:top w:val="single" w:sz="12" w:space="0" w:color="FF0000"/>
               <w:left w:val="single" w:sz="12" w:space="0" w:color="FF0000"/>
@@ -2610,7 +2697,7 @@
         </w:tc>
         <w:tc>
           <w:tcPr>
-            <w:tcW w:w="1329" w:type="dxa"/>
+            <w:tcW w:w="1188" w:type="dxa"/>
             <w:tcBorders>
               <w:top w:val="nil"/>
               <w:left w:val="single" w:sz="12" w:space="0" w:color="FF0000"/>
@@ -3177,7 +3264,7 @@
               <mc:AlternateContent>
                 <mc:Choice Requires="wps">
                   <w:drawing>
-                    <wp:anchor distT="0" distB="0" distL="114300" distR="114300" simplePos="0" relativeHeight="251714560" behindDoc="0" locked="0" layoutInCell="1" allowOverlap="1" wp14:anchorId="59CD15EF" wp14:editId="34DB496A">
+                    <wp:anchor distT="0" distB="0" distL="114300" distR="114300" simplePos="0" relativeHeight="251714560" behindDoc="0" locked="0" layoutInCell="1" allowOverlap="1" wp14:anchorId="59CD15EF" wp14:editId="231824CF">
                       <wp:simplePos x="0" y="0"/>
                       <wp:positionH relativeFrom="column">
                         <wp:posOffset>-4715851</wp:posOffset>
@@ -3186,7 +3273,7 @@
                         <wp:posOffset>738968</wp:posOffset>
                       </wp:positionV>
                       <wp:extent cx="5589346" cy="24223"/>
-                      <wp:effectExtent l="12700" t="12700" r="24130" b="13970"/>
+                      <wp:effectExtent l="0" t="0" r="24130" b="13970"/>
                       <wp:wrapNone/>
                       <wp:docPr id="41" name="Straight Connector 41"/>
                       <wp:cNvGraphicFramePr/>
@@ -3202,11 +3289,11 @@
                               <a:prstGeom prst="line">
                                 <a:avLst/>
                               </a:prstGeom>
-                              <a:ln w="19050">
+                              <a:ln w="12700">
                                 <a:solidFill>
                                   <a:schemeClr val="tx1"/>
                                 </a:solidFill>
-                                <a:prstDash val="dash"/>
+                                <a:prstDash val="lgDash"/>
                               </a:ln>
                             </wps:spPr>
                             <wps:style>
@@ -3232,8 +3319,8 @@
                 </mc:Choice>
                 <mc:Fallback>
                   <w:pict>
-                    <v:line w14:anchorId="49871DF9" id="Straight Connector 41" o:spid="_x0000_s1026" style="position:absolute;flip:y;z-index:251714560;visibility:visible;mso-wrap-style:square;mso-wrap-distance-left:9pt;mso-wrap-distance-top:0;mso-wrap-distance-right:9pt;mso-wrap-distance-bottom:0;mso-position-horizontal:absolute;mso-position-horizontal-relative:text;mso-position-vertical:absolute;mso-position-vertical-relative:text" from="-371.35pt,58.2pt" to="68.75pt,60.1pt" o:gfxdata="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" strokecolor="black [3213]" strokeweight="1.5pt">
-                      <v:stroke dashstyle="dash" joinstyle="miter"/>
+                    <v:line w14:anchorId="425478B3" id="Straight Connector 41" o:spid="_x0000_s1026" style="position:absolute;flip:y;z-index:251714560;visibility:visible;mso-wrap-style:square;mso-wrap-distance-left:9pt;mso-wrap-distance-top:0;mso-wrap-distance-right:9pt;mso-wrap-distance-bottom:0;mso-position-horizontal:absolute;mso-position-horizontal-relative:text;mso-position-vertical:absolute;mso-position-vertical-relative:text" from="-371.35pt,58.2pt" to="68.75pt,60.1pt" o:gfxdata="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" strokecolor="black [3213]" strokeweight="1pt">
+                      <v:stroke dashstyle="longDash" joinstyle="miter"/>
                     </v:line>
                   </w:pict>
                 </mc:Fallback>
@@ -3283,7 +3370,7 @@
       </w:tr>
       <w:tr>
         <w:trPr>
-          <w:trHeight w:val="2257"/>
+          <w:trHeight w:val="2270"/>
         </w:trPr>
         <w:tc>
           <w:tcPr>
@@ -3304,7 +3391,7 @@
         </w:tc>
         <w:tc>
           <w:tcPr>
-            <w:tcW w:w="1560" w:type="dxa"/>
+            <w:tcW w:w="1701" w:type="dxa"/>
             <w:tcBorders>
               <w:top w:val="single" w:sz="12" w:space="0" w:color="FF0000"/>
               <w:left w:val="nil"/>
@@ -3320,16 +3407,16 @@
               <mc:AlternateContent>
                 <mc:Choice Requires="wps">
                   <w:drawing>
-                    <wp:anchor distT="0" distB="0" distL="114300" distR="114300" simplePos="0" relativeHeight="251759616" behindDoc="0" locked="0" layoutInCell="1" allowOverlap="1" wp14:anchorId="0665A20B" wp14:editId="10658DFE">
+                    <wp:anchor distT="0" distB="0" distL="114300" distR="114300" simplePos="0" relativeHeight="251759616" behindDoc="0" locked="0" layoutInCell="1" allowOverlap="1" wp14:anchorId="0665A20B" wp14:editId="7DB73536">
                       <wp:simplePos x="0" y="0"/>
                       <wp:positionH relativeFrom="column">
-                        <wp:posOffset>-518254</wp:posOffset>
+                        <wp:posOffset>-644545</wp:posOffset>
                       </wp:positionH>
                       <wp:positionV relativeFrom="paragraph">
-                        <wp:posOffset>425169</wp:posOffset>
+                        <wp:posOffset>409882</wp:posOffset>
                       </wp:positionV>
-                      <wp:extent cx="1588957" cy="831954"/>
-                      <wp:effectExtent l="0" t="0" r="0" b="6350"/>
+                      <wp:extent cx="1588957" cy="1514168"/>
+                      <wp:effectExtent l="0" t="0" r="0" b="0"/>
                       <wp:wrapNone/>
                       <wp:docPr id="96" name="Text Box 96"/>
                       <wp:cNvGraphicFramePr/>
@@ -3340,7 +3427,7 @@
                             <wps:spPr>
                               <a:xfrm>
                                 <a:off x="0" y="0"/>
-                                <a:ext cx="1588957" cy="831954"/>
+                                <a:ext cx="1588957" cy="1514168"/>
                               </a:xfrm>
                               <a:prstGeom prst="rect">
                                 <a:avLst/>
@@ -3355,8 +3442,40 @@
                             <wps:txbx>
                               <w:txbxContent>
                                 <w:p>
+                                  <w:pPr>
+                                    <w:jc w:val="center"/>
+                                    <w:rPr>
+                                      <w:color w:val="FF0000"/>
+                                      <w:sz w:val="22"/>
+                                    </w:rPr>
+                                  </w:pPr>
                                   <w:r>
-                                    <w:t>Array of institution objects that the user can select from</w:t>
+                                    <w:rPr>
+                                      <w:color w:val="FF0000"/>
+                                      <w:sz w:val="22"/>
+                                    </w:rPr>
+                                    <w:t>Hash table containing</w:t>
+                                  </w:r>
+                                  <w:r>
+                                    <w:rPr>
+                                      <w:color w:val="FF0000"/>
+                                      <w:sz w:val="22"/>
+                                    </w:rPr>
+                                    <w:t xml:space="preserve"> institution objects that the user can select from</w:t>
+                                  </w:r>
+                                  <w:r>
+                                    <w:rPr>
+                                      <w:color w:val="FF0000"/>
+                                      <w:sz w:val="22"/>
+                                    </w:rPr>
+                                    <w:t xml:space="preserve"> a listing of institutions displayed on the application's window</w:t>
+                                  </w:r>
+                                  <w:r>
+                                    <w:rPr>
+                                      <w:color w:val="FF0000"/>
+                                      <w:sz w:val="22"/>
+                                    </w:rPr>
+                                    <w:t>. Implemented in an array</w:t>
                                   </w:r>
                                 </w:p>
                               </w:txbxContent>
@@ -3370,17 +3489,52 @@
                           </wps:wsp>
                         </a:graphicData>
                       </a:graphic>
+                      <wp14:sizeRelV relativeFrom="margin">
+                        <wp14:pctHeight>0</wp14:pctHeight>
+                      </wp14:sizeRelV>
                     </wp:anchor>
                   </w:drawing>
                 </mc:Choice>
                 <mc:Fallback>
                   <w:pict>
-                    <v:shape w14:anchorId="0665A20B" id="Text Box 96" o:spid="_x0000_s1038" type="#_x0000_t202" style="position:absolute;margin-left:-40.8pt;margin-top:33.5pt;width:125.1pt;height:65.5pt;z-index:251759616;visibility:visible;mso-wrap-style:square;mso-wrap-distance-left:9pt;mso-wrap-distance-top:0;mso-wrap-distance-right:9pt;mso-wrap-distance-bottom:0;mso-position-horizontal:absolute;mso-position-horizontal-relative:text;mso-position-vertical:absolute;mso-position-vertical-relative:text;v-text-anchor:top" o:gfxdata="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" fillcolor="white [3201]" stroked="f" strokeweight=".5pt">
+                    <v:shape w14:anchorId="0665A20B" id="Text Box 96" o:spid="_x0000_s1038" type="#_x0000_t202" style="position:absolute;margin-left:-50.75pt;margin-top:32.25pt;width:125.1pt;height:119.25pt;z-index:251759616;visibility:visible;mso-wrap-style:square;mso-height-percent:0;mso-wrap-distance-left:9pt;mso-wrap-distance-top:0;mso-wrap-distance-right:9pt;mso-wrap-distance-bottom:0;mso-position-horizontal:absolute;mso-position-horizontal-relative:text;mso-position-vertical:absolute;mso-position-vertical-relative:text;mso-height-percent:0;mso-height-relative:margin;v-text-anchor:top" o:gfxdata="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" fillcolor="white [3201]" stroked="f" strokeweight=".5pt">
                       <v:textbox>
                         <w:txbxContent>
                           <w:p>
+                            <w:pPr>
+                              <w:jc w:val="center"/>
+                              <w:rPr>
+                                <w:color w:val="FF0000"/>
+                                <w:sz w:val="22"/>
+                              </w:rPr>
+                            </w:pPr>
                             <w:r>
-                              <w:t>Array of institution objects that the user can select from</w:t>
+                              <w:rPr>
+                                <w:color w:val="FF0000"/>
+                                <w:sz w:val="22"/>
+                              </w:rPr>
+                              <w:t>Hash table containing</w:t>
+                            </w:r>
+                            <w:r>
+                              <w:rPr>
+                                <w:color w:val="FF0000"/>
+                                <w:sz w:val="22"/>
+                              </w:rPr>
+                              <w:t xml:space="preserve"> institution objects that the user can select from</w:t>
+                            </w:r>
+                            <w:r>
+                              <w:rPr>
+                                <w:color w:val="FF0000"/>
+                                <w:sz w:val="22"/>
+                              </w:rPr>
+                              <w:t xml:space="preserve"> a listing of institutions displayed on the application's window</w:t>
+                            </w:r>
+                            <w:r>
+                              <w:rPr>
+                                <w:color w:val="FF0000"/>
+                                <w:sz w:val="22"/>
+                              </w:rPr>
+                              <w:t>. Implemented in an array</w:t>
                             </w:r>
                           </w:p>
                         </w:txbxContent>
@@ -3476,7 +3630,7 @@
         </w:tc>
         <w:tc>
           <w:tcPr>
-            <w:tcW w:w="1329" w:type="dxa"/>
+            <w:tcW w:w="1188" w:type="dxa"/>
             <w:tcBorders>
               <w:top w:val="nil"/>
               <w:left w:val="nil"/>
@@ -3542,10 +3696,7 @@
                                       <w:jc w:val="center"/>
                                     </w:pPr>
                                     <w:r>
-                                      <w:t xml:space="preserve">lastName: </w:t>
-                                    </w:r>
-                                    <w:r>
-                                      <w:t>Le</w:t>
+                                      <w:t>lastName: Le</w:t>
                                     </w:r>
                                   </w:p>
                                   <w:p>
@@ -3553,10 +3704,7 @@
                                       <w:jc w:val="center"/>
                                     </w:pPr>
                                     <w:r>
-                                      <w:t xml:space="preserve">firstName: </w:t>
-                                    </w:r>
-                                    <w:r>
-                                      <w:t>TJ</w:t>
+                                      <w:t>firstName: TJ</w:t>
                                     </w:r>
                                   </w:p>
                                   <w:p>
@@ -3564,10 +3712,7 @@
                                       <w:jc w:val="center"/>
                                     </w:pPr>
                                     <w:r>
-                                      <w:t xml:space="preserve">studentNumhome: </w:t>
-                                    </w:r>
-                                    <w:r>
-                                      <w:t>11677896</w:t>
+                                      <w:t>studentNumhome: 11677896</w:t>
                                     </w:r>
                                   </w:p>
                                   <w:p>
@@ -3660,10 +3805,7 @@
                                 <w:jc w:val="center"/>
                               </w:pPr>
                               <w:r>
-                                <w:t xml:space="preserve">lastName: </w:t>
-                              </w:r>
-                              <w:r>
-                                <w:t>Le</w:t>
+                                <w:t>lastName: Le</w:t>
                               </w:r>
                             </w:p>
                             <w:p>
@@ -3671,10 +3813,7 @@
                                 <w:jc w:val="center"/>
                               </w:pPr>
                               <w:r>
-                                <w:t xml:space="preserve">firstName: </w:t>
-                              </w:r>
-                              <w:r>
-                                <w:t>TJ</w:t>
+                                <w:t>firstName: TJ</w:t>
                               </w:r>
                             </w:p>
                             <w:p>
@@ -3682,10 +3821,7 @@
                                 <w:jc w:val="center"/>
                               </w:pPr>
                               <w:r>
-                                <w:t xml:space="preserve">studentNumhome: </w:t>
-                              </w:r>
-                              <w:r>
-                                <w:t>11677896</w:t>
+                                <w:t>studentNumhome: 11677896</w:t>
                               </w:r>
                             </w:p>
                             <w:p>
@@ -3744,7 +3880,7 @@
               <mc:AlternateContent>
                 <mc:Choice Requires="wps">
                   <w:drawing>
-                    <wp:anchor distT="0" distB="0" distL="114300" distR="114300" simplePos="0" relativeHeight="251756544" behindDoc="0" locked="0" layoutInCell="1" allowOverlap="1" wp14:anchorId="25A281CF" wp14:editId="4C483F03">
+                    <wp:anchor distT="0" distB="0" distL="114300" distR="114300" simplePos="0" relativeHeight="251756544" behindDoc="0" locked="0" layoutInCell="1" allowOverlap="1" wp14:anchorId="25A281CF" wp14:editId="77965A59">
                       <wp:simplePos x="0" y="0"/>
                       <wp:positionH relativeFrom="column">
                         <wp:posOffset>261693</wp:posOffset>
@@ -3771,7 +3907,7 @@
                               </a:prstGeom>
                               <a:ln w="19050">
                                 <a:solidFill>
-                                  <a:schemeClr val="accent2"/>
+                                  <a:schemeClr val="accent6"/>
                                 </a:solidFill>
                                 <a:tailEnd type="triangle"/>
                               </a:ln>
@@ -3799,7 +3935,11 @@
                 </mc:Choice>
                 <mc:Fallback>
                   <w:pict>
-                    <v:shape w14:anchorId="3248ABCC" id="Straight Arrow Connector 94" o:spid="_x0000_s1026" type="#_x0000_t32" style="position:absolute;margin-left:20.6pt;margin-top:64.5pt;width:60.8pt;height:21.85pt;flip:x;z-index:251756544;visibility:visible;mso-wrap-style:square;mso-wrap-distance-left:9pt;mso-wrap-distance-top:0;mso-wrap-distance-right:9pt;mso-wrap-distance-bottom:0;mso-position-horizontal:absolute;mso-position-horizontal-relative:text;mso-position-vertical:absolute;mso-position-vertical-relative:text" o:gfxdata="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" strokecolor="#ed7d31 [3205]" strokeweight="1.5pt">
+                    <v:shapetype w14:anchorId="084E3F7B" id="_x0000_t32" coordsize="21600,21600" o:spt="32" o:oned="t" path="m,l21600,21600e" filled="f">
+                      <v:path arrowok="t" fillok="f" o:connecttype="none"/>
+                      <o:lock v:ext="edit" shapetype="t"/>
+                    </v:shapetype>
+                    <v:shape id="Straight Arrow Connector 94" o:spid="_x0000_s1026" type="#_x0000_t32" style="position:absolute;margin-left:20.6pt;margin-top:64.5pt;width:60.8pt;height:21.85pt;flip:x;z-index:251756544;visibility:visible;mso-wrap-style:square;mso-wrap-distance-left:9pt;mso-wrap-distance-top:0;mso-wrap-distance-right:9pt;mso-wrap-distance-bottom:0;mso-position-horizontal:absolute;mso-position-horizontal-relative:text;mso-position-vertical:absolute;mso-position-vertical-relative:text" o:gfxdata="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" strokecolor="#70ad47 [3209]" strokeweight="1.5pt">
                       <v:stroke endarrow="block" joinstyle="miter"/>
                     </v:shape>
                   </w:pict>
@@ -3850,7 +3990,7 @@
               <mc:AlternateContent>
                 <mc:Choice Requires="wpg">
                   <w:drawing>
-                    <wp:anchor distT="0" distB="0" distL="114300" distR="114300" simplePos="0" relativeHeight="251748352" behindDoc="0" locked="0" layoutInCell="1" allowOverlap="1" wp14:anchorId="311150C4" wp14:editId="7CC5848C">
+                    <wp:anchor distT="0" distB="0" distL="114300" distR="114300" simplePos="0" relativeHeight="251748352" behindDoc="0" locked="0" layoutInCell="1" allowOverlap="1" wp14:anchorId="311150C4" wp14:editId="5D7D5DA2">
                       <wp:simplePos x="0" y="0"/>
                       <wp:positionH relativeFrom="column">
                         <wp:posOffset>-1422796</wp:posOffset>
@@ -3900,10 +4040,7 @@
                                       <w:jc w:val="center"/>
                                     </w:pPr>
                                     <w:r>
-                                      <w:t>lastName:</w:t>
-                                    </w:r>
-                                    <w:r>
-                                      <w:t xml:space="preserve"> Ross</w:t>
+                                      <w:t>lastName: Ross</w:t>
                                     </w:r>
                                   </w:p>
                                   <w:p>
@@ -3911,10 +4048,7 @@
                                       <w:jc w:val="center"/>
                                     </w:pPr>
                                     <w:r>
-                                      <w:t xml:space="preserve">firstName: </w:t>
-                                    </w:r>
-                                    <w:r>
-                                      <w:t>Bob</w:t>
+                                      <w:t>firstName: Bob</w:t>
                                     </w:r>
                                   </w:p>
                                   <w:p>
@@ -3922,10 +4056,7 @@
                                       <w:jc w:val="center"/>
                                     </w:pPr>
                                     <w:r>
-                                      <w:t xml:space="preserve">studentNumhome: </w:t>
-                                    </w:r>
-                                    <w:r>
-                                      <w:t>33225511</w:t>
+                                      <w:t>studentNumhome: 33225511</w:t>
                                     </w:r>
                                   </w:p>
                                   <w:p>
@@ -4018,10 +4149,7 @@
                                 <w:jc w:val="center"/>
                               </w:pPr>
                               <w:r>
-                                <w:t>lastName:</w:t>
-                              </w:r>
-                              <w:r>
-                                <w:t xml:space="preserve"> Ross</w:t>
+                                <w:t>lastName: Ross</w:t>
                               </w:r>
                             </w:p>
                             <w:p>
@@ -4029,10 +4157,7 @@
                                 <w:jc w:val="center"/>
                               </w:pPr>
                               <w:r>
-                                <w:t xml:space="preserve">firstName: </w:t>
-                              </w:r>
-                              <w:r>
-                                <w:t>Bob</w:t>
+                                <w:t>firstName: Bob</w:t>
                               </w:r>
                             </w:p>
                             <w:p>
@@ -4040,10 +4165,7 @@
                                 <w:jc w:val="center"/>
                               </w:pPr>
                               <w:r>
-                                <w:t xml:space="preserve">studentNumhome: </w:t>
-                              </w:r>
-                              <w:r>
-                                <w:t>33225511</w:t>
+                                <w:t>studentNumhome: 33225511</w:t>
                               </w:r>
                             </w:p>
                             <w:p>
@@ -4085,7 +4207,7 @@
               <mc:AlternateContent>
                 <mc:Choice Requires="wps">
                   <w:drawing>
-                    <wp:anchor distT="0" distB="0" distL="114300" distR="114300" simplePos="0" relativeHeight="251758592" behindDoc="0" locked="0" layoutInCell="1" allowOverlap="1" wp14:anchorId="3DC076FF" wp14:editId="22B70E95">
+                    <wp:anchor distT="0" distB="0" distL="114300" distR="114300" simplePos="0" relativeHeight="251758592" behindDoc="0" locked="0" layoutInCell="1" allowOverlap="1" wp14:anchorId="3DC076FF" wp14:editId="5E150649">
                       <wp:simplePos x="0" y="0"/>
                       <wp:positionH relativeFrom="column">
                         <wp:posOffset>-458594</wp:posOffset>
@@ -4112,7 +4234,7 @@
                               </a:prstGeom>
                               <a:ln w="19050">
                                 <a:solidFill>
-                                  <a:schemeClr val="accent2"/>
+                                  <a:schemeClr val="accent6"/>
                                 </a:solidFill>
                                 <a:tailEnd type="triangle"/>
                               </a:ln>
@@ -4146,7 +4268,7 @@
                 </mc:Choice>
                 <mc:Fallback>
                   <w:pict>
-                    <v:shape w14:anchorId="16920088" id="Straight Arrow Connector 95" o:spid="_x0000_s1026" type="#_x0000_t32" style="position:absolute;margin-left:-36.1pt;margin-top:61.2pt;width:65.5pt;height:27.75pt;z-index:251758592;visibility:visible;mso-wrap-style:square;mso-width-percent:0;mso-height-percent:0;mso-wrap-distance-left:9pt;mso-wrap-distance-top:0;mso-wrap-distance-right:9pt;mso-wrap-distance-bottom:0;mso-position-horizontal:absolute;mso-position-horizontal-relative:text;mso-position-vertical:absolute;mso-position-vertical-relative:text;mso-width-percent:0;mso-height-percent:0;mso-width-relative:margin;mso-height-relative:margin" o:gfxdata="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" strokecolor="#ed7d31 [3205]" strokeweight="1.5pt">
+                    <v:shape w14:anchorId="055DFE8F" id="Straight Arrow Connector 95" o:spid="_x0000_s1026" type="#_x0000_t32" style="position:absolute;margin-left:-36.1pt;margin-top:61.2pt;width:65.5pt;height:27.75pt;z-index:251758592;visibility:visible;mso-wrap-style:square;mso-width-percent:0;mso-height-percent:0;mso-wrap-distance-left:9pt;mso-wrap-distance-top:0;mso-wrap-distance-right:9pt;mso-wrap-distance-bottom:0;mso-position-horizontal:absolute;mso-position-horizontal-relative:text;mso-position-vertical:absolute;mso-position-vertical-relative:text;mso-width-percent:0;mso-height-percent:0;mso-width-relative:margin;mso-height-relative:margin" o:gfxdata="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" strokecolor="#70ad47 [3209]" strokeweight="1.5pt">
                       <v:stroke endarrow="block" joinstyle="miter"/>
                     </v:shape>
                   </w:pict>
@@ -4228,10 +4350,7 @@
                                       <w:jc w:val="center"/>
                                     </w:pPr>
                                     <w:r>
-                                      <w:t xml:space="preserve">lastName: </w:t>
-                                    </w:r>
-                                    <w:r>
-                                      <w:t>Jerry</w:t>
+                                      <w:t>lastName: Jerry</w:t>
                                     </w:r>
                                   </w:p>
                                   <w:p>
@@ -4239,10 +4358,7 @@
                                       <w:jc w:val="center"/>
                                     </w:pPr>
                                     <w:r>
-                                      <w:t xml:space="preserve">firstName: </w:t>
-                                    </w:r>
-                                    <w:r>
-                                      <w:t>Tom</w:t>
+                                      <w:t>firstName: Tom</w:t>
                                     </w:r>
                                   </w:p>
                                   <w:p>
@@ -4250,10 +4366,7 @@
                                       <w:jc w:val="center"/>
                                     </w:pPr>
                                     <w:r>
-                                      <w:t xml:space="preserve">studentNumhome: </w:t>
-                                    </w:r>
-                                    <w:r>
-                                      <w:t>55778899</w:t>
+                                      <w:t>studentNumhome: 55778899</w:t>
                                     </w:r>
                                   </w:p>
                                   <w:p>
@@ -4346,10 +4459,7 @@
                                 <w:jc w:val="center"/>
                               </w:pPr>
                               <w:r>
-                                <w:t xml:space="preserve">lastName: </w:t>
-                              </w:r>
-                              <w:r>
-                                <w:t>Jerry</w:t>
+                                <w:t>lastName: Jerry</w:t>
                               </w:r>
                             </w:p>
                             <w:p>
@@ -4357,10 +4467,7 @@
                                 <w:jc w:val="center"/>
                               </w:pPr>
                               <w:r>
-                                <w:t xml:space="preserve">firstName: </w:t>
-                              </w:r>
-                              <w:r>
-                                <w:t>Tom</w:t>
+                                <w:t>firstName: Tom</w:t>
                               </w:r>
                             </w:p>
                             <w:p>
@@ -4368,10 +4475,7 @@
                                 <w:jc w:val="center"/>
                               </w:pPr>
                               <w:r>
-                                <w:t xml:space="preserve">studentNumhome: </w:t>
-                              </w:r>
-                              <w:r>
-                                <w:t>55778899</w:t>
+                                <w:t>studentNumhome: 55778899</w:t>
                               </w:r>
                             </w:p>
                             <w:p>
@@ -4418,7 +4522,7 @@
               <mc:AlternateContent>
                 <mc:Choice Requires="wps">
                   <w:drawing>
-                    <wp:anchor distT="0" distB="0" distL="114300" distR="114300" simplePos="0" relativeHeight="251713536" behindDoc="0" locked="0" layoutInCell="1" allowOverlap="1" wp14:anchorId="32E6FFE2" wp14:editId="0A8DE16F">
+                    <wp:anchor distT="0" distB="0" distL="114300" distR="114300" simplePos="0" relativeHeight="251713536" behindDoc="0" locked="0" layoutInCell="1" allowOverlap="1" wp14:anchorId="32E6FFE2" wp14:editId="679F0565">
                       <wp:simplePos x="0" y="0"/>
                       <wp:positionH relativeFrom="column">
                         <wp:posOffset>337841</wp:posOffset>
@@ -4448,7 +4552,7 @@
                               </a:prstGeom>
                               <a:ln w="19050">
                                 <a:solidFill>
-                                  <a:schemeClr val="accent2"/>
+                                  <a:schemeClr val="accent6"/>
                                 </a:solidFill>
                               </a:ln>
                             </wps:spPr>
@@ -4486,7 +4590,28 @@
                 </mc:Choice>
                 <mc:Fallback>
                   <w:pict>
-                    <v:shape w14:anchorId="30D74896" id="Right Brace 40" o:spid="_x0000_s1026" type="#_x0000_t88" style="position:absolute;margin-left:26.6pt;margin-top:.7pt;width:13.35pt;height:151.65pt;z-index:251713536;visibility:visible;mso-wrap-style:square;mso-width-percent:0;mso-height-percent:0;mso-wrap-distance-left:9pt;mso-wrap-distance-top:0;mso-wrap-distance-right:9pt;mso-wrap-distance-bottom:0;mso-position-horizontal:absolute;mso-position-horizontal-relative:text;mso-position-vertical:absolute;mso-position-vertical-relative:text;mso-width-percent:0;mso-height-percent:0;mso-width-relative:margin;mso-height-relative:margin;v-text-anchor:middle" o:gfxdata="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" adj="700,10630" strokecolor="#ed7d31 [3205]" strokeweight="1.5pt">
+                    <v:shapetype w14:anchorId="0ABA9E4A" id="_x0000_t88" coordsize="21600,21600" o:spt="88" adj="1800,10800" path="m,qx10800@0l10800@2qy21600@11,10800@3l10800@1qy,21600e" filled="f">
+                      <v:formulas>
+                        <v:f eqn="val #0"/>
+                        <v:f eqn="sum 21600 0 #0"/>
+                        <v:f eqn="sum #1 0 #0"/>
+                        <v:f eqn="sum #1 #0 0"/>
+                        <v:f eqn="prod #0 9598 32768"/>
+                        <v:f eqn="sum 21600 0 @4"/>
+                        <v:f eqn="sum 21600 0 #1"/>
+                        <v:f eqn="min #1 @6"/>
+                        <v:f eqn="prod @7 1 2"/>
+                        <v:f eqn="prod #0 2 1"/>
+                        <v:f eqn="sum 21600 0 @9"/>
+                        <v:f eqn="val #1"/>
+                      </v:formulas>
+                      <v:path arrowok="t" o:connecttype="custom" o:connectlocs="0,0;21600,@11;0,21600" textboxrect="0,@4,7637,@5"/>
+                      <v:handles>
+                        <v:h position="center,#0" yrange="0,@8"/>
+                        <v:h position="bottomRight,#1" yrange="@9,@10"/>
+                      </v:handles>
+                    </v:shapetype>
+                    <v:shape id="Right Brace 40" o:spid="_x0000_s1026" type="#_x0000_t88" style="position:absolute;margin-left:26.6pt;margin-top:.7pt;width:13.35pt;height:151.65pt;z-index:251713536;visibility:visible;mso-wrap-style:square;mso-width-percent:0;mso-height-percent:0;mso-wrap-distance-left:9pt;mso-wrap-distance-top:0;mso-wrap-distance-right:9pt;mso-wrap-distance-bottom:0;mso-position-horizontal:absolute;mso-position-horizontal-relative:text;mso-position-vertical:absolute;mso-position-vertical-relative:text;mso-width-percent:0;mso-height-percent:0;mso-width-relative:margin;mso-height-relative:margin;v-text-anchor:middle" o:gfxdata="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" adj="700,10630" strokecolor="#70ad47 [3209]" strokeweight="1.5pt">
                       <v:stroke joinstyle="miter"/>
                     </v:shape>
                   </w:pict>
@@ -4511,14 +4636,48 @@
               <w:jc w:val="center"/>
               <w:rPr>
                 <w:noProof/>
+                <w:color w:val="70AD47" w:themeColor="accent6"/>
               </w:rPr>
             </w:pPr>
             <w:r>
               <w:rPr>
                 <w:noProof/>
+                <w:color w:val="70AD47" w:themeColor="accent6"/>
                 <w:sz w:val="21"/>
               </w:rPr>
-              <w:t>AVL tree containing all student objects transfering FROM this institution using nodes and is sorted by student number</w:t>
+              <w:t>AVL tree containing all student objects transfering FROM this institution</w:t>
+            </w:r>
+            <w:r>
+              <w:rPr>
+                <w:noProof/>
+                <w:color w:val="70AD47" w:themeColor="accent6"/>
+                <w:sz w:val="21"/>
+              </w:rPr>
+              <w:t>. Implemented</w:t>
+            </w:r>
+            <w:r>
+              <w:rPr>
+                <w:noProof/>
+                <w:color w:val="70AD47" w:themeColor="accent6"/>
+                <w:sz w:val="21"/>
+              </w:rPr>
+              <w:t xml:space="preserve"> using nodes</w:t>
+            </w:r>
+            <w:r>
+              <w:rPr>
+                <w:noProof/>
+                <w:color w:val="70AD47" w:themeColor="accent6"/>
+                <w:sz w:val="21"/>
+              </w:rPr>
+              <w:t xml:space="preserve"> and links</w:t>
+            </w:r>
+            <w:r>
+              <w:rPr>
+                <w:noProof/>
+                <w:color w:val="70AD47" w:themeColor="accent6"/>
+                <w:sz w:val="21"/>
+              </w:rPr>
+              <w:t xml:space="preserve"> and is sorted by student number</w:t>
             </w:r>
           </w:p>
         </w:tc>
@@ -4540,13 +4699,149 @@
         <mc:AlternateContent>
           <mc:Choice Requires="wps">
             <w:drawing>
-              <wp:anchor distT="0" distB="0" distL="114300" distR="114300" simplePos="0" relativeHeight="251741184" behindDoc="0" locked="0" layoutInCell="1" allowOverlap="1" wp14:anchorId="79B30C31" wp14:editId="672C53B2">
+              <wp:anchor distT="0" distB="0" distL="114300" distR="114300" simplePos="0" relativeHeight="251737088" behindDoc="0" locked="0" layoutInCell="1" allowOverlap="1" wp14:anchorId="17C79478" wp14:editId="1F65BAAE">
                 <wp:simplePos x="0" y="0"/>
                 <wp:positionH relativeFrom="column">
-                  <wp:posOffset>5433820</wp:posOffset>
+                  <wp:posOffset>2505607</wp:posOffset>
                 </wp:positionH>
                 <wp:positionV relativeFrom="paragraph">
-                  <wp:posOffset>311536</wp:posOffset>
+                  <wp:posOffset>94226</wp:posOffset>
+                </wp:positionV>
+                <wp:extent cx="172387" cy="127417"/>
+                <wp:effectExtent l="12700" t="12700" r="18415" b="12700"/>
+                <wp:wrapNone/>
+                <wp:docPr id="71" name="Straight Connector 71"/>
+                <wp:cNvGraphicFramePr/>
+                <a:graphic xmlns:a="http://schemas.openxmlformats.org/drawingml/2006/main">
+                  <a:graphicData uri="http://schemas.microsoft.com/office/word/2010/wordprocessingShape">
+                    <wps:wsp>
+                      <wps:cNvCnPr/>
+                      <wps:spPr>
+                        <a:xfrm flipV="1">
+                          <a:off x="0" y="0"/>
+                          <a:ext cx="172387" cy="127417"/>
+                        </a:xfrm>
+                        <a:prstGeom prst="line">
+                          <a:avLst/>
+                        </a:prstGeom>
+                        <a:ln w="19050">
+                          <a:solidFill>
+                            <a:schemeClr val="tx1"/>
+                          </a:solidFill>
+                        </a:ln>
+                      </wps:spPr>
+                      <wps:style>
+                        <a:lnRef idx="1">
+                          <a:schemeClr val="accent1"/>
+                        </a:lnRef>
+                        <a:fillRef idx="0">
+                          <a:schemeClr val="accent1"/>
+                        </a:fillRef>
+                        <a:effectRef idx="0">
+                          <a:schemeClr val="accent1"/>
+                        </a:effectRef>
+                        <a:fontRef idx="minor">
+                          <a:schemeClr val="tx1"/>
+                        </a:fontRef>
+                      </wps:style>
+                      <wps:bodyPr/>
+                    </wps:wsp>
+                  </a:graphicData>
+                </a:graphic>
+              </wp:anchor>
+            </w:drawing>
+          </mc:Choice>
+          <mc:Fallback>
+            <w:pict>
+              <v:line w14:anchorId="65B3D634" id="Straight Connector 71" o:spid="_x0000_s1026" style="position:absolute;flip:y;z-index:251737088;visibility:visible;mso-wrap-style:square;mso-wrap-distance-left:9pt;mso-wrap-distance-top:0;mso-wrap-distance-right:9pt;mso-wrap-distance-bottom:0;mso-position-horizontal:absolute;mso-position-horizontal-relative:text;mso-position-vertical:absolute;mso-position-vertical-relative:text" from="197.3pt,7.4pt" to="210.85pt,17.45pt" o:gfxdata="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" strokecolor="black [3213]" strokeweight="1.5pt">
+                <v:stroke joinstyle="miter"/>
+              </v:line>
+            </w:pict>
+          </mc:Fallback>
+        </mc:AlternateContent>
+      </w:r>
+      <w:r>
+        <w:rPr>
+          <w:noProof/>
+        </w:rPr>
+        <mc:AlternateContent>
+          <mc:Choice Requires="wps">
+            <w:drawing>
+              <wp:anchor distT="0" distB="0" distL="114300" distR="114300" simplePos="0" relativeHeight="251739136" behindDoc="0" locked="0" layoutInCell="1" allowOverlap="1" wp14:anchorId="3AEEA7D9" wp14:editId="7CB81BCB">
+                <wp:simplePos x="0" y="0"/>
+                <wp:positionH relativeFrom="column">
+                  <wp:posOffset>3540207</wp:posOffset>
+                </wp:positionH>
+                <wp:positionV relativeFrom="paragraph">
+                  <wp:posOffset>104980</wp:posOffset>
+                </wp:positionV>
+                <wp:extent cx="172387" cy="127417"/>
+                <wp:effectExtent l="12700" t="12700" r="18415" b="12700"/>
+                <wp:wrapNone/>
+                <wp:docPr id="72" name="Straight Connector 72"/>
+                <wp:cNvGraphicFramePr/>
+                <a:graphic xmlns:a="http://schemas.openxmlformats.org/drawingml/2006/main">
+                  <a:graphicData uri="http://schemas.microsoft.com/office/word/2010/wordprocessingShape">
+                    <wps:wsp>
+                      <wps:cNvCnPr/>
+                      <wps:spPr>
+                        <a:xfrm flipV="1">
+                          <a:off x="0" y="0"/>
+                          <a:ext cx="172387" cy="127417"/>
+                        </a:xfrm>
+                        <a:prstGeom prst="line">
+                          <a:avLst/>
+                        </a:prstGeom>
+                        <a:ln w="19050">
+                          <a:solidFill>
+                            <a:schemeClr val="tx1"/>
+                          </a:solidFill>
+                        </a:ln>
+                      </wps:spPr>
+                      <wps:style>
+                        <a:lnRef idx="1">
+                          <a:schemeClr val="accent1"/>
+                        </a:lnRef>
+                        <a:fillRef idx="0">
+                          <a:schemeClr val="accent1"/>
+                        </a:fillRef>
+                        <a:effectRef idx="0">
+                          <a:schemeClr val="accent1"/>
+                        </a:effectRef>
+                        <a:fontRef idx="minor">
+                          <a:schemeClr val="tx1"/>
+                        </a:fontRef>
+                      </wps:style>
+                      <wps:bodyPr/>
+                    </wps:wsp>
+                  </a:graphicData>
+                </a:graphic>
+              </wp:anchor>
+            </w:drawing>
+          </mc:Choice>
+          <mc:Fallback>
+            <w:pict>
+              <v:line w14:anchorId="47886A0D" id="Straight Connector 72" o:spid="_x0000_s1026" style="position:absolute;flip:y;z-index:251739136;visibility:visible;mso-wrap-style:square;mso-wrap-distance-left:9pt;mso-wrap-distance-top:0;mso-wrap-distance-right:9pt;mso-wrap-distance-bottom:0;mso-position-horizontal:absolute;mso-position-horizontal-relative:text;mso-position-vertical:absolute;mso-position-vertical-relative:text" from="278.75pt,8.25pt" to="292.3pt,18.3pt" o:gfxdata="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" strokecolor="black [3213]" strokeweight="1.5pt">
+                <v:stroke joinstyle="miter"/>
+              </v:line>
+            </w:pict>
+          </mc:Fallback>
+        </mc:AlternateContent>
+      </w:r>
+      <w:r>
+        <w:rPr>
+          <w:noProof/>
+        </w:rPr>
+        <mc:AlternateContent>
+          <mc:Choice Requires="wps">
+            <w:drawing>
+              <wp:anchor distT="0" distB="0" distL="114300" distR="114300" simplePos="0" relativeHeight="251741184" behindDoc="0" locked="0" layoutInCell="1" allowOverlap="1" wp14:anchorId="79B30C31" wp14:editId="3326F8F6">
+                <wp:simplePos x="0" y="0"/>
+                <wp:positionH relativeFrom="column">
+                  <wp:posOffset>5345205</wp:posOffset>
+                </wp:positionH>
+                <wp:positionV relativeFrom="paragraph">
+                  <wp:posOffset>75175</wp:posOffset>
                 </wp:positionV>
                 <wp:extent cx="172387" cy="127417"/>
                 <wp:effectExtent l="12700" t="12700" r="18415" b="12700"/>
@@ -4589,12 +4884,18 @@
                     </wps:wsp>
                   </a:graphicData>
                 </a:graphic>
+                <wp14:sizeRelH relativeFrom="margin">
+                  <wp14:pctWidth>0</wp14:pctWidth>
+                </wp14:sizeRelH>
+                <wp14:sizeRelV relativeFrom="margin">
+                  <wp14:pctHeight>0</wp14:pctHeight>
+                </wp14:sizeRelV>
               </wp:anchor>
             </w:drawing>
           </mc:Choice>
           <mc:Fallback>
             <w:pict>
-              <v:line w14:anchorId="5D2C32BD" id="Straight Connector 73" o:spid="_x0000_s1026" style="position:absolute;flip:y;z-index:251741184;visibility:visible;mso-wrap-style:square;mso-wrap-distance-left:9pt;mso-wrap-distance-top:0;mso-wrap-distance-right:9pt;mso-wrap-distance-bottom:0;mso-position-horizontal:absolute;mso-position-horizontal-relative:text;mso-position-vertical:absolute;mso-position-vertical-relative:text" from="427.85pt,24.55pt" to="441.4pt,34.6pt" o:gfxdata="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" strokecolor="black [3213]" strokeweight="1.5pt">
+              <v:line w14:anchorId="0EAAFEBB" id="Straight Connector 73" o:spid="_x0000_s1026" style="position:absolute;flip:y;z-index:251741184;visibility:visible;mso-wrap-style:square;mso-width-percent:0;mso-height-percent:0;mso-wrap-distance-left:9pt;mso-wrap-distance-top:0;mso-wrap-distance-right:9pt;mso-wrap-distance-bottom:0;mso-position-horizontal:absolute;mso-position-horizontal-relative:text;mso-position-vertical:absolute;mso-position-vertical-relative:text;mso-width-percent:0;mso-height-percent:0;mso-width-relative:margin;mso-height-relative:margin" from="420.9pt,5.9pt" to="434.45pt,15.95pt" o:gfxdata="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" strokecolor="black [3213]" strokeweight="1.5pt">
                 <v:stroke joinstyle="miter"/>
               </v:line>
             </w:pict>
@@ -4608,13 +4909,13 @@
         <mc:AlternateContent>
           <mc:Choice Requires="wps">
             <w:drawing>
-              <wp:anchor distT="0" distB="0" distL="114300" distR="114300" simplePos="0" relativeHeight="251743232" behindDoc="0" locked="0" layoutInCell="1" allowOverlap="1" wp14:anchorId="21172A26" wp14:editId="26CDA678">
+              <wp:anchor distT="0" distB="0" distL="114300" distR="114300" simplePos="0" relativeHeight="251743232" behindDoc="0" locked="0" layoutInCell="1" allowOverlap="1" wp14:anchorId="21172A26" wp14:editId="301B9408">
                 <wp:simplePos x="0" y="0"/>
                 <wp:positionH relativeFrom="column">
-                  <wp:posOffset>6355830</wp:posOffset>
+                  <wp:posOffset>6365547</wp:posOffset>
                 </wp:positionH>
                 <wp:positionV relativeFrom="paragraph">
-                  <wp:posOffset>304373</wp:posOffset>
+                  <wp:posOffset>87855</wp:posOffset>
                 </wp:positionV>
                 <wp:extent cx="172387" cy="127417"/>
                 <wp:effectExtent l="12700" t="12700" r="18415" b="12700"/>
@@ -4662,143 +4963,7 @@
           </mc:Choice>
           <mc:Fallback>
             <w:pict>
-              <v:line w14:anchorId="23ABBCF5" id="Straight Connector 74" o:spid="_x0000_s1026" style="position:absolute;flip:y;z-index:251743232;visibility:visible;mso-wrap-style:square;mso-wrap-distance-left:9pt;mso-wrap-distance-top:0;mso-wrap-distance-right:9pt;mso-wrap-distance-bottom:0;mso-position-horizontal:absolute;mso-position-horizontal-relative:text;mso-position-vertical:absolute;mso-position-vertical-relative:text" from="500.45pt,23.95pt" to="514pt,34pt" o:gfxdata="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" strokecolor="black [3213]" strokeweight="1.5pt">
-                <v:stroke joinstyle="miter"/>
-              </v:line>
-            </w:pict>
-          </mc:Fallback>
-        </mc:AlternateContent>
-      </w:r>
-      <w:r>
-        <w:rPr>
-          <w:noProof/>
-        </w:rPr>
-        <mc:AlternateContent>
-          <mc:Choice Requires="wps">
-            <w:drawing>
-              <wp:anchor distT="0" distB="0" distL="114300" distR="114300" simplePos="0" relativeHeight="251739136" behindDoc="0" locked="0" layoutInCell="1" allowOverlap="1" wp14:anchorId="3AEEA7D9" wp14:editId="329651DF">
-                <wp:simplePos x="0" y="0"/>
-                <wp:positionH relativeFrom="column">
-                  <wp:posOffset>3314460</wp:posOffset>
-                </wp:positionH>
-                <wp:positionV relativeFrom="paragraph">
-                  <wp:posOffset>301750</wp:posOffset>
-                </wp:positionV>
-                <wp:extent cx="172387" cy="127417"/>
-                <wp:effectExtent l="12700" t="12700" r="18415" b="12700"/>
-                <wp:wrapNone/>
-                <wp:docPr id="72" name="Straight Connector 72"/>
-                <wp:cNvGraphicFramePr/>
-                <a:graphic xmlns:a="http://schemas.openxmlformats.org/drawingml/2006/main">
-                  <a:graphicData uri="http://schemas.microsoft.com/office/word/2010/wordprocessingShape">
-                    <wps:wsp>
-                      <wps:cNvCnPr/>
-                      <wps:spPr>
-                        <a:xfrm flipV="1">
-                          <a:off x="0" y="0"/>
-                          <a:ext cx="172387" cy="127417"/>
-                        </a:xfrm>
-                        <a:prstGeom prst="line">
-                          <a:avLst/>
-                        </a:prstGeom>
-                        <a:ln w="19050">
-                          <a:solidFill>
-                            <a:schemeClr val="tx1"/>
-                          </a:solidFill>
-                        </a:ln>
-                      </wps:spPr>
-                      <wps:style>
-                        <a:lnRef idx="1">
-                          <a:schemeClr val="accent1"/>
-                        </a:lnRef>
-                        <a:fillRef idx="0">
-                          <a:schemeClr val="accent1"/>
-                        </a:fillRef>
-                        <a:effectRef idx="0">
-                          <a:schemeClr val="accent1"/>
-                        </a:effectRef>
-                        <a:fontRef idx="minor">
-                          <a:schemeClr val="tx1"/>
-                        </a:fontRef>
-                      </wps:style>
-                      <wps:bodyPr/>
-                    </wps:wsp>
-                  </a:graphicData>
-                </a:graphic>
-              </wp:anchor>
-            </w:drawing>
-          </mc:Choice>
-          <mc:Fallback>
-            <w:pict>
-              <v:line w14:anchorId="681ED0F8" id="Straight Connector 72" o:spid="_x0000_s1026" style="position:absolute;flip:y;z-index:251739136;visibility:visible;mso-wrap-style:square;mso-wrap-distance-left:9pt;mso-wrap-distance-top:0;mso-wrap-distance-right:9pt;mso-wrap-distance-bottom:0;mso-position-horizontal:absolute;mso-position-horizontal-relative:text;mso-position-vertical:absolute;mso-position-vertical-relative:text" from="261pt,23.75pt" to="274.55pt,33.8pt" o:gfxdata="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" strokecolor="black [3213]" strokeweight="1.5pt">
-                <v:stroke joinstyle="miter"/>
-              </v:line>
-            </w:pict>
-          </mc:Fallback>
-        </mc:AlternateContent>
-      </w:r>
-      <w:r>
-        <w:rPr>
-          <w:noProof/>
-        </w:rPr>
-        <mc:AlternateContent>
-          <mc:Choice Requires="wps">
-            <w:drawing>
-              <wp:anchor distT="0" distB="0" distL="114300" distR="114300" simplePos="0" relativeHeight="251737088" behindDoc="0" locked="0" layoutInCell="1" allowOverlap="1" wp14:anchorId="17C79478" wp14:editId="343F8E00">
-                <wp:simplePos x="0" y="0"/>
-                <wp:positionH relativeFrom="column">
-                  <wp:posOffset>2407306</wp:posOffset>
-                </wp:positionH>
-                <wp:positionV relativeFrom="paragraph">
-                  <wp:posOffset>330304</wp:posOffset>
-                </wp:positionV>
-                <wp:extent cx="172387" cy="127417"/>
-                <wp:effectExtent l="12700" t="12700" r="18415" b="12700"/>
-                <wp:wrapNone/>
-                <wp:docPr id="71" name="Straight Connector 71"/>
-                <wp:cNvGraphicFramePr/>
-                <a:graphic xmlns:a="http://schemas.openxmlformats.org/drawingml/2006/main">
-                  <a:graphicData uri="http://schemas.microsoft.com/office/word/2010/wordprocessingShape">
-                    <wps:wsp>
-                      <wps:cNvCnPr/>
-                      <wps:spPr>
-                        <a:xfrm flipV="1">
-                          <a:off x="0" y="0"/>
-                          <a:ext cx="172387" cy="127417"/>
-                        </a:xfrm>
-                        <a:prstGeom prst="line">
-                          <a:avLst/>
-                        </a:prstGeom>
-                        <a:ln w="19050">
-                          <a:solidFill>
-                            <a:schemeClr val="tx1"/>
-                          </a:solidFill>
-                        </a:ln>
-                      </wps:spPr>
-                      <wps:style>
-                        <a:lnRef idx="1">
-                          <a:schemeClr val="accent1"/>
-                        </a:lnRef>
-                        <a:fillRef idx="0">
-                          <a:schemeClr val="accent1"/>
-                        </a:fillRef>
-                        <a:effectRef idx="0">
-                          <a:schemeClr val="accent1"/>
-                        </a:effectRef>
-                        <a:fontRef idx="minor">
-                          <a:schemeClr val="tx1"/>
-                        </a:fontRef>
-                      </wps:style>
-                      <wps:bodyPr/>
-                    </wps:wsp>
-                  </a:graphicData>
-                </a:graphic>
-              </wp:anchor>
-            </w:drawing>
-          </mc:Choice>
-          <mc:Fallback>
-            <w:pict>
-              <v:line w14:anchorId="0C1EDDBE" id="Straight Connector 71" o:spid="_x0000_s1026" style="position:absolute;flip:y;z-index:251737088;visibility:visible;mso-wrap-style:square;mso-wrap-distance-left:9pt;mso-wrap-distance-top:0;mso-wrap-distance-right:9pt;mso-wrap-distance-bottom:0;mso-position-horizontal:absolute;mso-position-horizontal-relative:text;mso-position-vertical:absolute;mso-position-vertical-relative:text" from="189.55pt,26pt" to="203.1pt,36.05pt" o:gfxdata="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" strokecolor="black [3213]" strokeweight="1.5pt">
+              <v:line w14:anchorId="5701A244" id="Straight Connector 74" o:spid="_x0000_s1026" style="position:absolute;flip:y;z-index:251743232;visibility:visible;mso-wrap-style:square;mso-wrap-distance-left:9pt;mso-wrap-distance-top:0;mso-wrap-distance-right:9pt;mso-wrap-distance-bottom:0;mso-position-horizontal:absolute;mso-position-horizontal-relative:text;mso-position-vertical:absolute;mso-position-vertical-relative:text" from="501.2pt,6.9pt" to="514.75pt,16.95pt" o:gfxdata="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" strokecolor="black [3213]" strokeweight="1.5pt">
                 <v:stroke joinstyle="miter"/>
               </v:line>
             </w:pict>
@@ -4806,10 +4971,7 @@
         </mc:AlternateContent>
       </w:r>
     </w:p>
-    <w:p>
-      <w:bookmarkStart w:id="0" w:name="_GoBack"/>
-      <w:bookmarkEnd w:id="0"/>
-    </w:p>
+    <w:p/>
     <w:sectPr>
       <w:pgSz w:w="12240" w:h="15840"/>
       <w:pgMar w:top="1440" w:right="1440" w:bottom="1440" w:left="1440" w:header="708" w:footer="708" w:gutter="0"/>
@@ -6113,7 +6275,7 @@
 </file>
 
 <file path=customXml/itemProps1.xml><?xml version="1.0" encoding="utf-8"?>
-<ds:datastoreItem xmlns:ds="http://schemas.openxmlformats.org/officeDocument/2006/customXml" ds:itemID="{689439A1-646E-B24C-A219-0A93A40D719B}">
+<ds:datastoreItem xmlns:ds="http://schemas.openxmlformats.org/officeDocument/2006/customXml" ds:itemID="{16A51C40-1E10-BE40-ABCB-A3BD487841E5}">
   <ds:schemaRefs>
     <ds:schemaRef ds:uri="http://schemas.openxmlformats.org/officeDocument/2006/bibliography"/>
   </ds:schemaRefs>

</xml_diff>

<commit_message>
Finished updating DataDesign document
</commit_message>
<xml_diff>
--- a/Assignments/Assignment5/DataDesign.docx
+++ b/Assignments/Assignment5/DataDesign.docx
@@ -50,7 +50,7 @@
             <w:tcBorders>
               <w:top w:val="nil"/>
               <w:left w:val="nil"/>
-              <w:bottom w:val="single" w:sz="12" w:space="0" w:color="FF0000"/>
+              <w:bottom w:val="nil"/>
               <w:right w:val="nil"/>
             </w:tcBorders>
           </w:tcPr>
@@ -93,8 +93,14 @@
           <w:p>
             <w:pPr>
               <w:jc w:val="center"/>
+              <w:rPr>
+                <w:color w:val="4472C4" w:themeColor="accent1"/>
+              </w:rPr>
             </w:pPr>
             <w:r>
+              <w:rPr>
+                <w:color w:val="4472C4" w:themeColor="accent1"/>
+              </w:rPr>
               <w:t>0</w:t>
             </w:r>
           </w:p>
@@ -112,8 +118,14 @@
           <w:p>
             <w:pPr>
               <w:jc w:val="center"/>
+              <w:rPr>
+                <w:color w:val="4472C4" w:themeColor="accent1"/>
+              </w:rPr>
             </w:pPr>
             <w:r>
+              <w:rPr>
+                <w:color w:val="4472C4" w:themeColor="accent1"/>
+              </w:rPr>
               <w:t>1</w:t>
             </w:r>
           </w:p>
@@ -131,8 +143,14 @@
           <w:p>
             <w:pPr>
               <w:jc w:val="center"/>
+              <w:rPr>
+                <w:color w:val="4472C4" w:themeColor="accent1"/>
+              </w:rPr>
             </w:pPr>
             <w:r>
+              <w:rPr>
+                <w:color w:val="4472C4" w:themeColor="accent1"/>
+              </w:rPr>
               <w:t>2</w:t>
             </w:r>
           </w:p>
@@ -150,8 +168,14 @@
           <w:p>
             <w:pPr>
               <w:jc w:val="center"/>
+              <w:rPr>
+                <w:color w:val="4472C4" w:themeColor="accent1"/>
+              </w:rPr>
             </w:pPr>
             <w:r>
+              <w:rPr>
+                <w:color w:val="4472C4" w:themeColor="accent1"/>
+              </w:rPr>
               <w:t>3</w:t>
             </w:r>
           </w:p>
@@ -169,8 +193,14 @@
           <w:p>
             <w:pPr>
               <w:jc w:val="center"/>
+              <w:rPr>
+                <w:color w:val="4472C4" w:themeColor="accent1"/>
+              </w:rPr>
             </w:pPr>
             <w:r>
+              <w:rPr>
+                <w:color w:val="4472C4" w:themeColor="accent1"/>
+              </w:rPr>
               <w:t>4</w:t>
             </w:r>
           </w:p>
@@ -188,8 +218,14 @@
           <w:p>
             <w:pPr>
               <w:jc w:val="center"/>
+              <w:rPr>
+                <w:color w:val="4472C4" w:themeColor="accent1"/>
+              </w:rPr>
             </w:pPr>
             <w:r>
+              <w:rPr>
+                <w:color w:val="4472C4" w:themeColor="accent1"/>
+              </w:rPr>
               <w:t>…</w:t>
             </w:r>
           </w:p>
@@ -207,9 +243,15 @@
           <w:p>
             <w:pPr>
               <w:jc w:val="center"/>
+              <w:rPr>
+                <w:color w:val="4472C4" w:themeColor="accent1"/>
+              </w:rPr>
             </w:pPr>
             <w:proofErr w:type="spellStart"/>
             <w:r>
+              <w:rPr>
+                <w:color w:val="4472C4" w:themeColor="accent1"/>
+              </w:rPr>
               <w:t>n+m</w:t>
             </w:r>
             <w:proofErr w:type="spellEnd"/>
@@ -256,10 +298,10 @@
           <w:tcPr>
             <w:tcW w:w="851" w:type="dxa"/>
             <w:tcBorders>
-              <w:top w:val="single" w:sz="12" w:space="0" w:color="FF0000"/>
-              <w:left w:val="single" w:sz="12" w:space="0" w:color="FF0000"/>
-              <w:bottom w:val="single" w:sz="12" w:space="0" w:color="FF0000"/>
-              <w:right w:val="single" w:sz="12" w:space="0" w:color="FF0000"/>
+              <w:top w:val="nil"/>
+              <w:left w:val="nil"/>
+              <w:bottom w:val="nil"/>
+              <w:right w:val="single" w:sz="4" w:space="0" w:color="FF0000"/>
             </w:tcBorders>
             <w:vAlign w:val="center"/>
           </w:tcPr>
@@ -267,11 +309,13 @@
             <w:pPr>
               <w:jc w:val="center"/>
               <w:rPr>
+                <w:color w:val="FF0000"/>
                 <w:sz w:val="22"/>
               </w:rPr>
             </w:pPr>
             <w:r>
               <w:rPr>
+                <w:color w:val="FF0000"/>
                 <w:sz w:val="22"/>
               </w:rPr>
               <w:t>0</w:t>
@@ -283,7 +327,7 @@
             <w:tcW w:w="1701" w:type="dxa"/>
             <w:tcBorders>
               <w:top w:val="single" w:sz="12" w:space="0" w:color="FF0000"/>
-              <w:left w:val="single" w:sz="12" w:space="0" w:color="FF0000"/>
+              <w:left w:val="single" w:sz="4" w:space="0" w:color="FF0000"/>
               <w:bottom w:val="single" w:sz="12" w:space="0" w:color="FF0000"/>
               <w:right w:val="single" w:sz="12" w:space="0" w:color="FF0000"/>
             </w:tcBorders>
@@ -815,39 +859,42 @@
           <w:p>
             <w:pPr>
               <w:jc w:val="center"/>
+              <w:rPr>
+                <w:sz w:val="20"/>
+              </w:rPr>
             </w:pPr>
             <w:r>
               <w:rPr>
                 <w:color w:val="4472C4" w:themeColor="accent1"/>
-                <w:sz w:val="21"/>
+                <w:sz w:val="20"/>
               </w:rPr>
               <w:t>Hash table</w:t>
             </w:r>
             <w:r>
               <w:rPr>
                 <w:color w:val="4472C4" w:themeColor="accent1"/>
-                <w:sz w:val="21"/>
+                <w:sz w:val="20"/>
               </w:rPr>
               <w:t xml:space="preserve"> containing </w:t>
             </w:r>
             <w:r>
               <w:rPr>
                 <w:color w:val="4472C4" w:themeColor="accent1"/>
-                <w:sz w:val="21"/>
+                <w:sz w:val="20"/>
               </w:rPr>
               <w:t>pointers to all</w:t>
             </w:r>
             <w:r>
               <w:rPr>
                 <w:color w:val="4472C4" w:themeColor="accent1"/>
-                <w:sz w:val="21"/>
+                <w:sz w:val="20"/>
               </w:rPr>
               <w:t xml:space="preserve"> </w:t>
             </w:r>
             <w:r>
               <w:rPr>
                 <w:color w:val="4472C4" w:themeColor="accent1"/>
-                <w:sz w:val="21"/>
+                <w:sz w:val="20"/>
               </w:rPr>
               <w:t>student objects in this institution</w:t>
             </w:r>
@@ -862,18 +909,24 @@
           <w:tcPr>
             <w:tcW w:w="851" w:type="dxa"/>
             <w:tcBorders>
-              <w:top w:val="single" w:sz="12" w:space="0" w:color="FF0000"/>
-              <w:left w:val="single" w:sz="12" w:space="0" w:color="FF0000"/>
-              <w:bottom w:val="single" w:sz="12" w:space="0" w:color="FF0000"/>
-              <w:right w:val="single" w:sz="12" w:space="0" w:color="FF0000"/>
+              <w:top w:val="nil"/>
+              <w:left w:val="nil"/>
+              <w:bottom w:val="nil"/>
+              <w:right w:val="single" w:sz="4" w:space="0" w:color="FF0000"/>
             </w:tcBorders>
             <w:vAlign w:val="center"/>
           </w:tcPr>
           <w:p>
             <w:pPr>
               <w:jc w:val="center"/>
+              <w:rPr>
+                <w:color w:val="FF0000"/>
+              </w:rPr>
             </w:pPr>
             <w:r>
+              <w:rPr>
+                <w:color w:val="FF0000"/>
+              </w:rPr>
               <w:t>1</w:t>
             </w:r>
           </w:p>
@@ -883,7 +936,7 @@
             <w:tcW w:w="1701" w:type="dxa"/>
             <w:tcBorders>
               <w:top w:val="single" w:sz="12" w:space="0" w:color="FF0000"/>
-              <w:left w:val="single" w:sz="12" w:space="0" w:color="FF0000"/>
+              <w:left w:val="single" w:sz="4" w:space="0" w:color="FF0000"/>
               <w:bottom w:val="single" w:sz="12" w:space="0" w:color="FF0000"/>
               <w:right w:val="single" w:sz="12" w:space="0" w:color="FF0000"/>
             </w:tcBorders>
@@ -1427,8 +1480,6 @@
             </w:r>
           </w:p>
         </w:tc>
-        <w:bookmarkStart w:id="0" w:name="_GoBack"/>
-        <w:bookmarkEnd w:id="0"/>
         <w:tc>
           <w:tcPr>
             <w:tcW w:w="1018" w:type="dxa"/>
@@ -1660,57 +1711,99 @@
             <w:pPr>
               <w:jc w:val="center"/>
               <w:rPr>
-                <w:sz w:val="21"/>
+                <w:sz w:val="20"/>
               </w:rPr>
             </w:pPr>
             <w:r>
               <w:rPr>
                 <w:color w:val="FF40FF"/>
-                <w:sz w:val="21"/>
-              </w:rPr>
-              <w:t>AVL tree containing all student objects transferring TO this institution</w:t>
+                <w:sz w:val="20"/>
+              </w:rPr>
+              <w:t xml:space="preserve">AVL tree containing all student </w:t>
             </w:r>
             <w:r>
               <w:rPr>
                 <w:color w:val="FF40FF"/>
-                <w:sz w:val="21"/>
+                <w:sz w:val="20"/>
+              </w:rPr>
+              <w:t xml:space="preserve">node </w:t>
+            </w:r>
+            <w:r>
+              <w:rPr>
+                <w:color w:val="FF40FF"/>
+                <w:sz w:val="20"/>
+              </w:rPr>
+              <w:t>objects transferring TO this institution</w:t>
+            </w:r>
+            <w:r>
+              <w:rPr>
+                <w:color w:val="FF40FF"/>
+                <w:sz w:val="20"/>
               </w:rPr>
               <w:t>. Implemented</w:t>
             </w:r>
             <w:r>
               <w:rPr>
                 <w:color w:val="FF40FF"/>
-                <w:sz w:val="21"/>
+                <w:sz w:val="20"/>
               </w:rPr>
               <w:t xml:space="preserve"> using nodes </w:t>
             </w:r>
             <w:r>
               <w:rPr>
                 <w:color w:val="FF40FF"/>
-                <w:sz w:val="21"/>
+                <w:sz w:val="20"/>
               </w:rPr>
               <w:t xml:space="preserve">and links </w:t>
             </w:r>
             <w:r>
               <w:rPr>
                 <w:color w:val="FF40FF"/>
-                <w:sz w:val="21"/>
+                <w:sz w:val="20"/>
               </w:rPr>
               <w:t>and is sorted by las</w:t>
             </w:r>
             <w:r>
               <w:rPr>
                 <w:color w:val="FF40FF"/>
-                <w:sz w:val="21"/>
+                <w:sz w:val="20"/>
               </w:rPr>
               <w:t>tN</w:t>
             </w:r>
             <w:r>
               <w:rPr>
                 <w:color w:val="FF40FF"/>
-                <w:sz w:val="21"/>
+                <w:sz w:val="20"/>
               </w:rPr>
               <w:t>ame</w:t>
+            </w:r>
+            <w:r>
+              <w:rPr>
+                <w:color w:val="FF40FF"/>
+                <w:sz w:val="20"/>
+              </w:rPr>
+              <w:t>.</w:t>
+            </w:r>
+            <w:r>
+              <w:rPr>
+                <w:color w:val="FF40FF"/>
+                <w:sz w:val="20"/>
+              </w:rPr>
+              <w:t xml:space="preserve"> Able to display students</w:t>
+            </w:r>
+            <w:r>
+              <w:rPr>
+                <w:color w:val="FF40FF"/>
+                <w:sz w:val="20"/>
+              </w:rPr>
+              <w:t xml:space="preserve"> in ascending order by last name by in order traversal</w:t>
+            </w:r>
+            <w:r>
+              <w:rPr>
+                <w:color w:val="FF40FF"/>
+                <w:sz w:val="20"/>
+              </w:rPr>
+              <w:t xml:space="preserve"> </w:t>
             </w:r>
           </w:p>
         </w:tc>
@@ -1723,18 +1816,24 @@
           <w:tcPr>
             <w:tcW w:w="851" w:type="dxa"/>
             <w:tcBorders>
-              <w:top w:val="single" w:sz="12" w:space="0" w:color="FF0000"/>
-              <w:left w:val="single" w:sz="12" w:space="0" w:color="FF0000"/>
-              <w:bottom w:val="single" w:sz="12" w:space="0" w:color="FF0000"/>
-              <w:right w:val="single" w:sz="12" w:space="0" w:color="FF0000"/>
+              <w:top w:val="nil"/>
+              <w:left w:val="nil"/>
+              <w:bottom w:val="nil"/>
+              <w:right w:val="single" w:sz="4" w:space="0" w:color="FF0000"/>
             </w:tcBorders>
             <w:vAlign w:val="center"/>
           </w:tcPr>
           <w:p>
             <w:pPr>
               <w:jc w:val="center"/>
+              <w:rPr>
+                <w:color w:val="FF0000"/>
+              </w:rPr>
             </w:pPr>
             <w:r>
+              <w:rPr>
+                <w:color w:val="FF0000"/>
+              </w:rPr>
               <w:t>…</w:t>
             </w:r>
           </w:p>
@@ -1744,7 +1843,7 @@
             <w:tcW w:w="1701" w:type="dxa"/>
             <w:tcBorders>
               <w:top w:val="single" w:sz="12" w:space="0" w:color="FF0000"/>
-              <w:left w:val="single" w:sz="12" w:space="0" w:color="FF0000"/>
+              <w:left w:val="single" w:sz="4" w:space="0" w:color="FF0000"/>
               <w:bottom w:val="single" w:sz="12" w:space="0" w:color="FF0000"/>
               <w:right w:val="single" w:sz="12" w:space="0" w:color="FF0000"/>
             </w:tcBorders>
@@ -2655,6 +2754,9 @@
           <w:p>
             <w:pPr>
               <w:jc w:val="center"/>
+              <w:rPr>
+                <w:sz w:val="20"/>
+              </w:rPr>
             </w:pPr>
           </w:p>
         </w:tc>
@@ -2667,18 +2769,24 @@
           <w:tcPr>
             <w:tcW w:w="851" w:type="dxa"/>
             <w:tcBorders>
-              <w:top w:val="single" w:sz="12" w:space="0" w:color="FF0000"/>
-              <w:left w:val="single" w:sz="12" w:space="0" w:color="FF0000"/>
-              <w:bottom w:val="single" w:sz="12" w:space="0" w:color="FF0000"/>
-              <w:right w:val="single" w:sz="12" w:space="0" w:color="FF0000"/>
+              <w:top w:val="nil"/>
+              <w:left w:val="nil"/>
+              <w:bottom w:val="nil"/>
+              <w:right w:val="single" w:sz="4" w:space="0" w:color="FF0000"/>
             </w:tcBorders>
             <w:vAlign w:val="center"/>
           </w:tcPr>
           <w:p>
             <w:pPr>
               <w:jc w:val="center"/>
+              <w:rPr>
+                <w:color w:val="FF0000"/>
+              </w:rPr>
             </w:pPr>
             <w:r>
+              <w:rPr>
+                <w:color w:val="FF0000"/>
+              </w:rPr>
               <w:t>1000</w:t>
             </w:r>
           </w:p>
@@ -2688,7 +2796,7 @@
             <w:tcW w:w="1701" w:type="dxa"/>
             <w:tcBorders>
               <w:top w:val="single" w:sz="12" w:space="0" w:color="FF0000"/>
-              <w:left w:val="single" w:sz="12" w:space="0" w:color="FF0000"/>
+              <w:left w:val="single" w:sz="4" w:space="0" w:color="FF0000"/>
               <w:bottom w:val="single" w:sz="12" w:space="0" w:color="FF0000"/>
               <w:right w:val="single" w:sz="12" w:space="0" w:color="FF0000"/>
             </w:tcBorders>
@@ -3363,6 +3471,7 @@
               <w:jc w:val="center"/>
               <w:rPr>
                 <w:noProof/>
+                <w:sz w:val="20"/>
               </w:rPr>
             </w:pPr>
           </w:p>
@@ -3376,7 +3485,7 @@
           <w:tcPr>
             <w:tcW w:w="851" w:type="dxa"/>
             <w:tcBorders>
-              <w:top w:val="single" w:sz="12" w:space="0" w:color="FF0000"/>
+              <w:top w:val="nil"/>
               <w:left w:val="nil"/>
               <w:bottom w:val="nil"/>
               <w:right w:val="nil"/>
@@ -3407,13 +3516,13 @@
               <mc:AlternateContent>
                 <mc:Choice Requires="wps">
                   <w:drawing>
-                    <wp:anchor distT="0" distB="0" distL="114300" distR="114300" simplePos="0" relativeHeight="251759616" behindDoc="0" locked="0" layoutInCell="1" allowOverlap="1" wp14:anchorId="0665A20B" wp14:editId="7DB73536">
+                    <wp:anchor distT="0" distB="0" distL="114300" distR="114300" simplePos="0" relativeHeight="251759616" behindDoc="0" locked="0" layoutInCell="1" allowOverlap="1" wp14:anchorId="0665A20B" wp14:editId="3C71DDE8">
                       <wp:simplePos x="0" y="0"/>
                       <wp:positionH relativeFrom="column">
-                        <wp:posOffset>-644545</wp:posOffset>
+                        <wp:posOffset>-323513</wp:posOffset>
                       </wp:positionH>
                       <wp:positionV relativeFrom="paragraph">
-                        <wp:posOffset>409882</wp:posOffset>
+                        <wp:posOffset>419303</wp:posOffset>
                       </wp:positionV>
                       <wp:extent cx="1588957" cy="1514168"/>
                       <wp:effectExtent l="0" t="0" r="0" b="0"/>
@@ -3446,34 +3555,34 @@
                                     <w:jc w:val="center"/>
                                     <w:rPr>
                                       <w:color w:val="FF0000"/>
-                                      <w:sz w:val="22"/>
+                                      <w:sz w:val="21"/>
                                     </w:rPr>
                                   </w:pPr>
                                   <w:r>
                                     <w:rPr>
                                       <w:color w:val="FF0000"/>
-                                      <w:sz w:val="22"/>
+                                      <w:sz w:val="21"/>
                                     </w:rPr>
                                     <w:t>Hash table containing</w:t>
                                   </w:r>
                                   <w:r>
                                     <w:rPr>
                                       <w:color w:val="FF0000"/>
-                                      <w:sz w:val="22"/>
+                                      <w:sz w:val="21"/>
                                     </w:rPr>
                                     <w:t xml:space="preserve"> institution objects that the user can select from</w:t>
                                   </w:r>
                                   <w:r>
                                     <w:rPr>
                                       <w:color w:val="FF0000"/>
-                                      <w:sz w:val="22"/>
+                                      <w:sz w:val="21"/>
                                     </w:rPr>
                                     <w:t xml:space="preserve"> a listing of institutions displayed on the application's window</w:t>
                                   </w:r>
                                   <w:r>
                                     <w:rPr>
                                       <w:color w:val="FF0000"/>
-                                      <w:sz w:val="22"/>
+                                      <w:sz w:val="21"/>
                                     </w:rPr>
                                     <w:t>. Implemented in an array</w:t>
                                   </w:r>
@@ -3497,7 +3606,11 @@
                 </mc:Choice>
                 <mc:Fallback>
                   <w:pict>
-                    <v:shape w14:anchorId="0665A20B" id="Text Box 96" o:spid="_x0000_s1038" type="#_x0000_t202" style="position:absolute;margin-left:-50.75pt;margin-top:32.25pt;width:125.1pt;height:119.25pt;z-index:251759616;visibility:visible;mso-wrap-style:square;mso-height-percent:0;mso-wrap-distance-left:9pt;mso-wrap-distance-top:0;mso-wrap-distance-right:9pt;mso-wrap-distance-bottom:0;mso-position-horizontal:absolute;mso-position-horizontal-relative:text;mso-position-vertical:absolute;mso-position-vertical-relative:text;mso-height-percent:0;mso-height-relative:margin;v-text-anchor:top" o:gfxdata="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" fillcolor="white [3201]" stroked="f" strokeweight=".5pt">
+                    <v:shapetype w14:anchorId="0665A20B" id="_x0000_t202" coordsize="21600,21600" o:spt="202" path="m,l,21600r21600,l21600,xe">
+                      <v:stroke joinstyle="miter"/>
+                      <v:path gradientshapeok="t" o:connecttype="rect"/>
+                    </v:shapetype>
+                    <v:shape id="Text Box 96" o:spid="_x0000_s1038" type="#_x0000_t202" style="position:absolute;margin-left:-25.45pt;margin-top:33pt;width:125.1pt;height:119.25pt;z-index:251759616;visibility:visible;mso-wrap-style:square;mso-height-percent:0;mso-wrap-distance-left:9pt;mso-wrap-distance-top:0;mso-wrap-distance-right:9pt;mso-wrap-distance-bottom:0;mso-position-horizontal:absolute;mso-position-horizontal-relative:text;mso-position-vertical:absolute;mso-position-vertical-relative:text;mso-height-percent:0;mso-height-relative:margin;v-text-anchor:top" o:gfxdata="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" fillcolor="white [3201]" stroked="f" strokeweight=".5pt">
                       <v:textbox>
                         <w:txbxContent>
                           <w:p>
@@ -3505,34 +3618,34 @@
                               <w:jc w:val="center"/>
                               <w:rPr>
                                 <w:color w:val="FF0000"/>
-                                <w:sz w:val="22"/>
+                                <w:sz w:val="21"/>
                               </w:rPr>
                             </w:pPr>
                             <w:r>
                               <w:rPr>
                                 <w:color w:val="FF0000"/>
-                                <w:sz w:val="22"/>
+                                <w:sz w:val="21"/>
                               </w:rPr>
                               <w:t>Hash table containing</w:t>
                             </w:r>
                             <w:r>
                               <w:rPr>
                                 <w:color w:val="FF0000"/>
-                                <w:sz w:val="22"/>
+                                <w:sz w:val="21"/>
                               </w:rPr>
                               <w:t xml:space="preserve"> institution objects that the user can select from</w:t>
                             </w:r>
                             <w:r>
                               <w:rPr>
                                 <w:color w:val="FF0000"/>
-                                <w:sz w:val="22"/>
+                                <w:sz w:val="21"/>
                               </w:rPr>
                               <w:t xml:space="preserve"> a listing of institutions displayed on the application's window</w:t>
                             </w:r>
                             <w:r>
                               <w:rPr>
                                 <w:color w:val="FF0000"/>
-                                <w:sz w:val="22"/>
+                                <w:sz w:val="21"/>
                               </w:rPr>
                               <w:t>. Implemented in an array</w:t>
                             </w:r>
@@ -3551,16 +3664,16 @@
               <mc:AlternateContent>
                 <mc:Choice Requires="wps">
                   <w:drawing>
-                    <wp:anchor distT="0" distB="0" distL="114300" distR="114300" simplePos="0" relativeHeight="251754496" behindDoc="0" locked="0" layoutInCell="1" allowOverlap="1" wp14:anchorId="427318AC" wp14:editId="2DBDBB5C">
+                    <wp:anchor distT="0" distB="0" distL="114300" distR="114300" simplePos="0" relativeHeight="251754496" behindDoc="0" locked="0" layoutInCell="1" allowOverlap="1" wp14:anchorId="427318AC" wp14:editId="6880E90D">
                       <wp:simplePos x="0" y="0"/>
                       <wp:positionH relativeFrom="column">
-                        <wp:posOffset>-8294</wp:posOffset>
+                        <wp:posOffset>284483</wp:posOffset>
                       </wp:positionH>
                       <wp:positionV relativeFrom="paragraph">
-                        <wp:posOffset>-579736</wp:posOffset>
+                        <wp:posOffset>-294826</wp:posOffset>
                       </wp:positionV>
-                      <wp:extent cx="325664" cy="1592407"/>
-                      <wp:effectExtent l="14287" t="0" r="6668" b="19367"/>
+                      <wp:extent cx="325120" cy="1012035"/>
+                      <wp:effectExtent l="12382" t="318" r="17463" b="30162"/>
                       <wp:wrapNone/>
                       <wp:docPr id="93" name="Right Brace 93"/>
                       <wp:cNvGraphicFramePr/>
@@ -3571,7 +3684,7 @@
                             <wps:spPr>
                               <a:xfrm rot="5400000">
                                 <a:off x="0" y="0"/>
-                                <a:ext cx="325664" cy="1592407"/>
+                                <a:ext cx="325120" cy="1012035"/>
                               </a:xfrm>
                               <a:prstGeom prst="rightBrace">
                                 <a:avLst>
@@ -3619,7 +3732,28 @@
                 </mc:Choice>
                 <mc:Fallback>
                   <w:pict>
-                    <v:shape w14:anchorId="5F7E5E9E" id="Right Brace 93" o:spid="_x0000_s1026" type="#_x0000_t88" style="position:absolute;margin-left:-.65pt;margin-top:-45.65pt;width:25.65pt;height:125.4pt;rotation:90;z-index:251754496;visibility:visible;mso-wrap-style:square;mso-width-percent:0;mso-height-percent:0;mso-wrap-distance-left:9pt;mso-wrap-distance-top:0;mso-wrap-distance-right:9pt;mso-wrap-distance-bottom:0;mso-position-horizontal:absolute;mso-position-horizontal-relative:text;mso-position-vertical:absolute;mso-position-vertical-relative:text;mso-width-percent:0;mso-height-percent:0;mso-width-relative:margin;mso-height-relative:margin;v-text-anchor:middle" o:gfxdata="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" adj="1625,10633" strokecolor="red" strokeweight="1.5pt">
+                    <v:shapetype w14:anchorId="2950DA9B" id="_x0000_t88" coordsize="21600,21600" o:spt="88" adj="1800,10800" path="m,qx10800@0l10800@2qy21600@11,10800@3l10800@1qy,21600e" filled="f">
+                      <v:formulas>
+                        <v:f eqn="val #0"/>
+                        <v:f eqn="sum 21600 0 #0"/>
+                        <v:f eqn="sum #1 0 #0"/>
+                        <v:f eqn="sum #1 #0 0"/>
+                        <v:f eqn="prod #0 9598 32768"/>
+                        <v:f eqn="sum 21600 0 @4"/>
+                        <v:f eqn="sum 21600 0 #1"/>
+                        <v:f eqn="min #1 @6"/>
+                        <v:f eqn="prod @7 1 2"/>
+                        <v:f eqn="prod #0 2 1"/>
+                        <v:f eqn="sum 21600 0 @9"/>
+                        <v:f eqn="val #1"/>
+                      </v:formulas>
+                      <v:path arrowok="t" o:connecttype="custom" o:connectlocs="0,0;21600,@11;0,21600" textboxrect="0,@4,7637,@5"/>
+                      <v:handles>
+                        <v:h position="center,#0" yrange="0,@8"/>
+                        <v:h position="bottomRight,#1" yrange="@9,@10"/>
+                      </v:handles>
+                    </v:shapetype>
+                    <v:shape id="Right Brace 93" o:spid="_x0000_s1026" type="#_x0000_t88" style="position:absolute;margin-left:22.4pt;margin-top:-23.2pt;width:25.6pt;height:79.7pt;rotation:90;z-index:251754496;visibility:visible;mso-wrap-style:square;mso-width-percent:0;mso-height-percent:0;mso-wrap-distance-left:9pt;mso-wrap-distance-top:0;mso-wrap-distance-right:9pt;mso-wrap-distance-bottom:0;mso-position-horizontal:absolute;mso-position-horizontal-relative:text;mso-position-vertical:absolute;mso-position-vertical-relative:text;mso-width-percent:0;mso-height-percent:0;mso-width-relative:margin;mso-height-relative:margin;v-text-anchor:middle" o:gfxdata="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" adj="2553,10633" strokecolor="red" strokeweight="1.5pt">
                       <v:stroke joinstyle="miter"/>
                     </v:shape>
                   </w:pict>
@@ -3988,9 +4122,287 @@
                 <w:noProof/>
               </w:rPr>
               <mc:AlternateContent>
+                <mc:Choice Requires="wps">
+                  <w:drawing>
+                    <wp:anchor distT="0" distB="0" distL="114300" distR="114300" simplePos="0" relativeHeight="251743232" behindDoc="0" locked="0" layoutInCell="1" allowOverlap="1" wp14:anchorId="21172A26" wp14:editId="3EFD40D2">
+                      <wp:simplePos x="0" y="0"/>
+                      <wp:positionH relativeFrom="column">
+                        <wp:posOffset>1516380</wp:posOffset>
+                      </wp:positionH>
+                      <wp:positionV relativeFrom="paragraph">
+                        <wp:posOffset>1748155</wp:posOffset>
+                      </wp:positionV>
+                      <wp:extent cx="172085" cy="127000"/>
+                      <wp:effectExtent l="12700" t="12700" r="18415" b="12700"/>
+                      <wp:wrapNone/>
+                      <wp:docPr id="74" name="Straight Connector 74"/>
+                      <wp:cNvGraphicFramePr/>
+                      <a:graphic xmlns:a="http://schemas.openxmlformats.org/drawingml/2006/main">
+                        <a:graphicData uri="http://schemas.microsoft.com/office/word/2010/wordprocessingShape">
+                          <wps:wsp>
+                            <wps:cNvCnPr/>
+                            <wps:spPr>
+                              <a:xfrm flipV="1">
+                                <a:off x="0" y="0"/>
+                                <a:ext cx="172085" cy="127000"/>
+                              </a:xfrm>
+                              <a:prstGeom prst="line">
+                                <a:avLst/>
+                              </a:prstGeom>
+                              <a:ln w="19050">
+                                <a:solidFill>
+                                  <a:schemeClr val="tx1"/>
+                                </a:solidFill>
+                              </a:ln>
+                            </wps:spPr>
+                            <wps:style>
+                              <a:lnRef idx="1">
+                                <a:schemeClr val="accent1"/>
+                              </a:lnRef>
+                              <a:fillRef idx="0">
+                                <a:schemeClr val="accent1"/>
+                              </a:fillRef>
+                              <a:effectRef idx="0">
+                                <a:schemeClr val="accent1"/>
+                              </a:effectRef>
+                              <a:fontRef idx="minor">
+                                <a:schemeClr val="tx1"/>
+                              </a:fontRef>
+                            </wps:style>
+                            <wps:bodyPr/>
+                          </wps:wsp>
+                        </a:graphicData>
+                      </a:graphic>
+                    </wp:anchor>
+                  </w:drawing>
+                </mc:Choice>
+                <mc:Fallback>
+                  <w:pict>
+                    <v:line w14:anchorId="4701F0FF" id="Straight Connector 74" o:spid="_x0000_s1026" style="position:absolute;flip:y;z-index:251743232;visibility:visible;mso-wrap-style:square;mso-wrap-distance-left:9pt;mso-wrap-distance-top:0;mso-wrap-distance-right:9pt;mso-wrap-distance-bottom:0;mso-position-horizontal:absolute;mso-position-horizontal-relative:text;mso-position-vertical:absolute;mso-position-vertical-relative:text" from="119.4pt,137.65pt" to="132.95pt,147.65pt" o:gfxdata="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" strokecolor="black [3213]" strokeweight="1.5pt">
+                      <v:stroke joinstyle="miter"/>
+                    </v:line>
+                  </w:pict>
+                </mc:Fallback>
+              </mc:AlternateContent>
+            </w:r>
+            <w:r>
+              <w:rPr>
+                <w:noProof/>
+              </w:rPr>
+              <mc:AlternateContent>
+                <mc:Choice Requires="wps">
+                  <w:drawing>
+                    <wp:anchor distT="0" distB="0" distL="114300" distR="114300" simplePos="0" relativeHeight="251741184" behindDoc="0" locked="0" layoutInCell="1" allowOverlap="1" wp14:anchorId="79B30C31" wp14:editId="0C9B5AF6">
+                      <wp:simplePos x="0" y="0"/>
+                      <wp:positionH relativeFrom="column">
+                        <wp:posOffset>495935</wp:posOffset>
+                      </wp:positionH>
+                      <wp:positionV relativeFrom="paragraph">
+                        <wp:posOffset>1735455</wp:posOffset>
+                      </wp:positionV>
+                      <wp:extent cx="172085" cy="127000"/>
+                      <wp:effectExtent l="12700" t="12700" r="18415" b="12700"/>
+                      <wp:wrapNone/>
+                      <wp:docPr id="73" name="Straight Connector 73"/>
+                      <wp:cNvGraphicFramePr/>
+                      <a:graphic xmlns:a="http://schemas.openxmlformats.org/drawingml/2006/main">
+                        <a:graphicData uri="http://schemas.microsoft.com/office/word/2010/wordprocessingShape">
+                          <wps:wsp>
+                            <wps:cNvCnPr/>
+                            <wps:spPr>
+                              <a:xfrm flipV="1">
+                                <a:off x="0" y="0"/>
+                                <a:ext cx="172085" cy="127000"/>
+                              </a:xfrm>
+                              <a:prstGeom prst="line">
+                                <a:avLst/>
+                              </a:prstGeom>
+                              <a:ln w="19050">
+                                <a:solidFill>
+                                  <a:schemeClr val="tx1"/>
+                                </a:solidFill>
+                              </a:ln>
+                            </wps:spPr>
+                            <wps:style>
+                              <a:lnRef idx="1">
+                                <a:schemeClr val="accent1"/>
+                              </a:lnRef>
+                              <a:fillRef idx="0">
+                                <a:schemeClr val="accent1"/>
+                              </a:fillRef>
+                              <a:effectRef idx="0">
+                                <a:schemeClr val="accent1"/>
+                              </a:effectRef>
+                              <a:fontRef idx="minor">
+                                <a:schemeClr val="tx1"/>
+                              </a:fontRef>
+                            </wps:style>
+                            <wps:bodyPr/>
+                          </wps:wsp>
+                        </a:graphicData>
+                      </a:graphic>
+                      <wp14:sizeRelH relativeFrom="margin">
+                        <wp14:pctWidth>0</wp14:pctWidth>
+                      </wp14:sizeRelH>
+                      <wp14:sizeRelV relativeFrom="margin">
+                        <wp14:pctHeight>0</wp14:pctHeight>
+                      </wp14:sizeRelV>
+                    </wp:anchor>
+                  </w:drawing>
+                </mc:Choice>
+                <mc:Fallback>
+                  <w:pict>
+                    <v:line w14:anchorId="74066BC1" id="Straight Connector 73" o:spid="_x0000_s1026" style="position:absolute;flip:y;z-index:251741184;visibility:visible;mso-wrap-style:square;mso-width-percent:0;mso-height-percent:0;mso-wrap-distance-left:9pt;mso-wrap-distance-top:0;mso-wrap-distance-right:9pt;mso-wrap-distance-bottom:0;mso-position-horizontal:absolute;mso-position-horizontal-relative:text;mso-position-vertical:absolute;mso-position-vertical-relative:text;mso-width-percent:0;mso-height-percent:0;mso-width-relative:margin;mso-height-relative:margin" from="39.05pt,136.65pt" to="52.6pt,146.65pt" o:gfxdata="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" strokecolor="black [3213]" strokeweight="1.5pt">
+                      <v:stroke joinstyle="miter"/>
+                    </v:line>
+                  </w:pict>
+                </mc:Fallback>
+              </mc:AlternateContent>
+            </w:r>
+            <w:r>
+              <w:rPr>
+                <w:noProof/>
+              </w:rPr>
+              <mc:AlternateContent>
+                <mc:Choice Requires="wps">
+                  <w:drawing>
+                    <wp:anchor distT="0" distB="0" distL="114300" distR="114300" simplePos="0" relativeHeight="251739136" behindDoc="0" locked="0" layoutInCell="1" allowOverlap="1" wp14:anchorId="3AEEA7D9" wp14:editId="2BA5A443">
+                      <wp:simplePos x="0" y="0"/>
+                      <wp:positionH relativeFrom="column">
+                        <wp:posOffset>-1308735</wp:posOffset>
+                      </wp:positionH>
+                      <wp:positionV relativeFrom="paragraph">
+                        <wp:posOffset>1765300</wp:posOffset>
+                      </wp:positionV>
+                      <wp:extent cx="172085" cy="127000"/>
+                      <wp:effectExtent l="12700" t="12700" r="18415" b="12700"/>
+                      <wp:wrapNone/>
+                      <wp:docPr id="72" name="Straight Connector 72"/>
+                      <wp:cNvGraphicFramePr/>
+                      <a:graphic xmlns:a="http://schemas.openxmlformats.org/drawingml/2006/main">
+                        <a:graphicData uri="http://schemas.microsoft.com/office/word/2010/wordprocessingShape">
+                          <wps:wsp>
+                            <wps:cNvCnPr/>
+                            <wps:spPr>
+                              <a:xfrm flipV="1">
+                                <a:off x="0" y="0"/>
+                                <a:ext cx="172085" cy="127000"/>
+                              </a:xfrm>
+                              <a:prstGeom prst="line">
+                                <a:avLst/>
+                              </a:prstGeom>
+                              <a:ln w="19050">
+                                <a:solidFill>
+                                  <a:schemeClr val="tx1"/>
+                                </a:solidFill>
+                              </a:ln>
+                            </wps:spPr>
+                            <wps:style>
+                              <a:lnRef idx="1">
+                                <a:schemeClr val="accent1"/>
+                              </a:lnRef>
+                              <a:fillRef idx="0">
+                                <a:schemeClr val="accent1"/>
+                              </a:fillRef>
+                              <a:effectRef idx="0">
+                                <a:schemeClr val="accent1"/>
+                              </a:effectRef>
+                              <a:fontRef idx="minor">
+                                <a:schemeClr val="tx1"/>
+                              </a:fontRef>
+                            </wps:style>
+                            <wps:bodyPr/>
+                          </wps:wsp>
+                        </a:graphicData>
+                      </a:graphic>
+                    </wp:anchor>
+                  </w:drawing>
+                </mc:Choice>
+                <mc:Fallback>
+                  <w:pict>
+                    <v:line w14:anchorId="6E193638" id="Straight Connector 72" o:spid="_x0000_s1026" style="position:absolute;flip:y;z-index:251739136;visibility:visible;mso-wrap-style:square;mso-wrap-distance-left:9pt;mso-wrap-distance-top:0;mso-wrap-distance-right:9pt;mso-wrap-distance-bottom:0;mso-position-horizontal:absolute;mso-position-horizontal-relative:text;mso-position-vertical:absolute;mso-position-vertical-relative:text" from="-103.05pt,139pt" to="-89.5pt,149pt" o:gfxdata="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" strokecolor="black [3213]" strokeweight="1.5pt">
+                      <v:stroke joinstyle="miter"/>
+                    </v:line>
+                  </w:pict>
+                </mc:Fallback>
+              </mc:AlternateContent>
+            </w:r>
+            <w:r>
+              <w:rPr>
+                <w:noProof/>
+              </w:rPr>
+              <mc:AlternateContent>
+                <mc:Choice Requires="wps">
+                  <w:drawing>
+                    <wp:anchor distT="0" distB="0" distL="114300" distR="114300" simplePos="0" relativeHeight="251737088" behindDoc="0" locked="0" layoutInCell="1" allowOverlap="1" wp14:anchorId="17C79478" wp14:editId="1CDB7F0C">
+                      <wp:simplePos x="0" y="0"/>
+                      <wp:positionH relativeFrom="column">
+                        <wp:posOffset>-2343785</wp:posOffset>
+                      </wp:positionH>
+                      <wp:positionV relativeFrom="paragraph">
+                        <wp:posOffset>1754505</wp:posOffset>
+                      </wp:positionV>
+                      <wp:extent cx="172085" cy="127000"/>
+                      <wp:effectExtent l="12700" t="12700" r="18415" b="12700"/>
+                      <wp:wrapNone/>
+                      <wp:docPr id="71" name="Straight Connector 71"/>
+                      <wp:cNvGraphicFramePr/>
+                      <a:graphic xmlns:a="http://schemas.openxmlformats.org/drawingml/2006/main">
+                        <a:graphicData uri="http://schemas.microsoft.com/office/word/2010/wordprocessingShape">
+                          <wps:wsp>
+                            <wps:cNvCnPr/>
+                            <wps:spPr>
+                              <a:xfrm flipV="1">
+                                <a:off x="0" y="0"/>
+                                <a:ext cx="172085" cy="127000"/>
+                              </a:xfrm>
+                              <a:prstGeom prst="line">
+                                <a:avLst/>
+                              </a:prstGeom>
+                              <a:ln w="19050">
+                                <a:solidFill>
+                                  <a:schemeClr val="tx1"/>
+                                </a:solidFill>
+                              </a:ln>
+                            </wps:spPr>
+                            <wps:style>
+                              <a:lnRef idx="1">
+                                <a:schemeClr val="accent1"/>
+                              </a:lnRef>
+                              <a:fillRef idx="0">
+                                <a:schemeClr val="accent1"/>
+                              </a:fillRef>
+                              <a:effectRef idx="0">
+                                <a:schemeClr val="accent1"/>
+                              </a:effectRef>
+                              <a:fontRef idx="minor">
+                                <a:schemeClr val="tx1"/>
+                              </a:fontRef>
+                            </wps:style>
+                            <wps:bodyPr/>
+                          </wps:wsp>
+                        </a:graphicData>
+                      </a:graphic>
+                    </wp:anchor>
+                  </w:drawing>
+                </mc:Choice>
+                <mc:Fallback>
+                  <w:pict>
+                    <v:line w14:anchorId="031DCEE7" id="Straight Connector 71" o:spid="_x0000_s1026" style="position:absolute;flip:y;z-index:251737088;visibility:visible;mso-wrap-style:square;mso-wrap-distance-left:9pt;mso-wrap-distance-top:0;mso-wrap-distance-right:9pt;mso-wrap-distance-bottom:0;mso-position-horizontal:absolute;mso-position-horizontal-relative:text;mso-position-vertical:absolute;mso-position-vertical-relative:text" from="-184.55pt,138.15pt" to="-171pt,148.15pt" o:gfxdata="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" strokecolor="black [3213]" strokeweight="1.5pt">
+                      <v:stroke joinstyle="miter"/>
+                    </v:line>
+                  </w:pict>
+                </mc:Fallback>
+              </mc:AlternateContent>
+            </w:r>
+            <w:r>
+              <w:rPr>
+                <w:noProof/>
+              </w:rPr>
+              <mc:AlternateContent>
                 <mc:Choice Requires="wpg">
                   <w:drawing>
-                    <wp:anchor distT="0" distB="0" distL="114300" distR="114300" simplePos="0" relativeHeight="251748352" behindDoc="0" locked="0" layoutInCell="1" allowOverlap="1" wp14:anchorId="311150C4" wp14:editId="5D7D5DA2">
+                    <wp:anchor distT="0" distB="0" distL="114300" distR="114300" simplePos="0" relativeHeight="251748352" behindDoc="0" locked="0" layoutInCell="1" allowOverlap="1" wp14:anchorId="311150C4" wp14:editId="763F93A4">
                       <wp:simplePos x="0" y="0"/>
                       <wp:positionH relativeFrom="column">
                         <wp:posOffset>-1422796</wp:posOffset>
@@ -4207,7 +4619,7 @@
               <mc:AlternateContent>
                 <mc:Choice Requires="wps">
                   <w:drawing>
-                    <wp:anchor distT="0" distB="0" distL="114300" distR="114300" simplePos="0" relativeHeight="251758592" behindDoc="0" locked="0" layoutInCell="1" allowOverlap="1" wp14:anchorId="3DC076FF" wp14:editId="5E150649">
+                    <wp:anchor distT="0" distB="0" distL="114300" distR="114300" simplePos="0" relativeHeight="251758592" behindDoc="0" locked="0" layoutInCell="1" allowOverlap="1" wp14:anchorId="3DC076FF" wp14:editId="00100281">
                       <wp:simplePos x="0" y="0"/>
                       <wp:positionH relativeFrom="column">
                         <wp:posOffset>-458594</wp:posOffset>
@@ -4268,7 +4680,11 @@
                 </mc:Choice>
                 <mc:Fallback>
                   <w:pict>
-                    <v:shape w14:anchorId="055DFE8F" id="Straight Arrow Connector 95" o:spid="_x0000_s1026" type="#_x0000_t32" style="position:absolute;margin-left:-36.1pt;margin-top:61.2pt;width:65.5pt;height:27.75pt;z-index:251758592;visibility:visible;mso-wrap-style:square;mso-width-percent:0;mso-height-percent:0;mso-wrap-distance-left:9pt;mso-wrap-distance-top:0;mso-wrap-distance-right:9pt;mso-wrap-distance-bottom:0;mso-position-horizontal:absolute;mso-position-horizontal-relative:text;mso-position-vertical:absolute;mso-position-vertical-relative:text;mso-width-percent:0;mso-height-percent:0;mso-width-relative:margin;mso-height-relative:margin" o:gfxdata="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" strokecolor="#70ad47 [3209]" strokeweight="1.5pt">
+                    <v:shapetype w14:anchorId="6271BDB5" id="_x0000_t32" coordsize="21600,21600" o:spt="32" o:oned="t" path="m,l21600,21600e" filled="f">
+                      <v:path arrowok="t" fillok="f" o:connecttype="none"/>
+                      <o:lock v:ext="edit" shapetype="t"/>
+                    </v:shapetype>
+                    <v:shape id="Straight Arrow Connector 95" o:spid="_x0000_s1026" type="#_x0000_t32" style="position:absolute;margin-left:-36.1pt;margin-top:61.2pt;width:65.5pt;height:27.75pt;z-index:251758592;visibility:visible;mso-wrap-style:square;mso-width-percent:0;mso-height-percent:0;mso-wrap-distance-left:9pt;mso-wrap-distance-top:0;mso-wrap-distance-right:9pt;mso-wrap-distance-bottom:0;mso-position-horizontal:absolute;mso-position-horizontal-relative:text;mso-position-vertical:absolute;mso-position-vertical-relative:text;mso-width-percent:0;mso-height-percent:0;mso-width-relative:margin;mso-height-relative:margin" o:gfxdata="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" strokecolor="#70ad47 [3209]" strokeweight="1.5pt">
                       <v:stroke endarrow="block" joinstyle="miter"/>
                     </v:shape>
                   </w:pict>
@@ -4300,7 +4716,7 @@
               <mc:AlternateContent>
                 <mc:Choice Requires="wpg">
                   <w:drawing>
-                    <wp:anchor distT="0" distB="0" distL="114300" distR="114300" simplePos="0" relativeHeight="251750400" behindDoc="0" locked="0" layoutInCell="1" allowOverlap="1" wp14:anchorId="49A2DBCC" wp14:editId="24B91E18">
+                    <wp:anchor distT="0" distB="0" distL="114300" distR="114300" simplePos="0" relativeHeight="251750400" behindDoc="0" locked="0" layoutInCell="1" allowOverlap="1" wp14:anchorId="49A2DBCC" wp14:editId="013CAF29">
                       <wp:simplePos x="0" y="0"/>
                       <wp:positionH relativeFrom="column">
                         <wp:posOffset>-1369914</wp:posOffset>
@@ -4522,7 +4938,7 @@
               <mc:AlternateContent>
                 <mc:Choice Requires="wps">
                   <w:drawing>
-                    <wp:anchor distT="0" distB="0" distL="114300" distR="114300" simplePos="0" relativeHeight="251713536" behindDoc="0" locked="0" layoutInCell="1" allowOverlap="1" wp14:anchorId="32E6FFE2" wp14:editId="679F0565">
+                    <wp:anchor distT="0" distB="0" distL="114300" distR="114300" simplePos="0" relativeHeight="251713536" behindDoc="0" locked="0" layoutInCell="1" allowOverlap="1" wp14:anchorId="32E6FFE2" wp14:editId="10187664">
                       <wp:simplePos x="0" y="0"/>
                       <wp:positionH relativeFrom="column">
                         <wp:posOffset>337841</wp:posOffset>
@@ -4590,28 +5006,7 @@
                 </mc:Choice>
                 <mc:Fallback>
                   <w:pict>
-                    <v:shapetype w14:anchorId="0ABA9E4A" id="_x0000_t88" coordsize="21600,21600" o:spt="88" adj="1800,10800" path="m,qx10800@0l10800@2qy21600@11,10800@3l10800@1qy,21600e" filled="f">
-                      <v:formulas>
-                        <v:f eqn="val #0"/>
-                        <v:f eqn="sum 21600 0 #0"/>
-                        <v:f eqn="sum #1 0 #0"/>
-                        <v:f eqn="sum #1 #0 0"/>
-                        <v:f eqn="prod #0 9598 32768"/>
-                        <v:f eqn="sum 21600 0 @4"/>
-                        <v:f eqn="sum 21600 0 #1"/>
-                        <v:f eqn="min #1 @6"/>
-                        <v:f eqn="prod @7 1 2"/>
-                        <v:f eqn="prod #0 2 1"/>
-                        <v:f eqn="sum 21600 0 @9"/>
-                        <v:f eqn="val #1"/>
-                      </v:formulas>
-                      <v:path arrowok="t" o:connecttype="custom" o:connectlocs="0,0;21600,@11;0,21600" textboxrect="0,@4,7637,@5"/>
-                      <v:handles>
-                        <v:h position="center,#0" yrange="0,@8"/>
-                        <v:h position="bottomRight,#1" yrange="@9,@10"/>
-                      </v:handles>
-                    </v:shapetype>
-                    <v:shape id="Right Brace 40" o:spid="_x0000_s1026" type="#_x0000_t88" style="position:absolute;margin-left:26.6pt;margin-top:.7pt;width:13.35pt;height:151.65pt;z-index:251713536;visibility:visible;mso-wrap-style:square;mso-width-percent:0;mso-height-percent:0;mso-wrap-distance-left:9pt;mso-wrap-distance-top:0;mso-wrap-distance-right:9pt;mso-wrap-distance-bottom:0;mso-position-horizontal:absolute;mso-position-horizontal-relative:text;mso-position-vertical:absolute;mso-position-vertical-relative:text;mso-width-percent:0;mso-height-percent:0;mso-width-relative:margin;mso-height-relative:margin;v-text-anchor:middle" o:gfxdata="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" adj="700,10630" strokecolor="#70ad47 [3209]" strokeweight="1.5pt">
+                    <v:shape w14:anchorId="0D6B7D55" id="Right Brace 40" o:spid="_x0000_s1026" type="#_x0000_t88" style="position:absolute;margin-left:26.6pt;margin-top:.7pt;width:13.35pt;height:151.65pt;z-index:251713536;visibility:visible;mso-wrap-style:square;mso-width-percent:0;mso-height-percent:0;mso-wrap-distance-left:9pt;mso-wrap-distance-top:0;mso-wrap-distance-right:9pt;mso-wrap-distance-bottom:0;mso-position-horizontal:absolute;mso-position-horizontal-relative:text;mso-position-vertical:absolute;mso-position-vertical-relative:text;mso-width-percent:0;mso-height-percent:0;mso-width-relative:margin;mso-height-relative:margin;v-text-anchor:middle" o:gfxdata="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" adj="700,10630" strokecolor="#70ad47 [3209]" strokeweight="1.5pt">
                       <v:stroke joinstyle="miter"/>
                     </v:shape>
                   </w:pict>
@@ -4637,45 +5032,62 @@
               <w:rPr>
                 <w:noProof/>
                 <w:color w:val="70AD47" w:themeColor="accent6"/>
+                <w:sz w:val="20"/>
               </w:rPr>
             </w:pPr>
             <w:r>
               <w:rPr>
                 <w:noProof/>
                 <w:color w:val="70AD47" w:themeColor="accent6"/>
-                <w:sz w:val="21"/>
-              </w:rPr>
-              <w:t>AVL tree containing all student objects transfering FROM this institution</w:t>
+                <w:sz w:val="20"/>
+              </w:rPr>
+              <w:t xml:space="preserve">AVL tree containing all student </w:t>
             </w:r>
             <w:r>
               <w:rPr>
                 <w:noProof/>
                 <w:color w:val="70AD47" w:themeColor="accent6"/>
-                <w:sz w:val="21"/>
-              </w:rPr>
-              <w:t>. Implemented</w:t>
+                <w:sz w:val="20"/>
+              </w:rPr>
+              <w:t xml:space="preserve">node </w:t>
             </w:r>
             <w:r>
               <w:rPr>
                 <w:noProof/>
                 <w:color w:val="70AD47" w:themeColor="accent6"/>
-                <w:sz w:val="21"/>
-              </w:rPr>
-              <w:t xml:space="preserve"> using nodes</w:t>
+                <w:sz w:val="20"/>
+              </w:rPr>
+              <w:t>objects transfering FROM this institution</w:t>
             </w:r>
             <w:r>
               <w:rPr>
                 <w:noProof/>
                 <w:color w:val="70AD47" w:themeColor="accent6"/>
-                <w:sz w:val="21"/>
-              </w:rPr>
-              <w:t xml:space="preserve"> and links</w:t>
+                <w:sz w:val="20"/>
+              </w:rPr>
+              <w:t>. Implemented</w:t>
             </w:r>
             <w:r>
               <w:rPr>
                 <w:noProof/>
                 <w:color w:val="70AD47" w:themeColor="accent6"/>
-                <w:sz w:val="21"/>
+                <w:sz w:val="20"/>
+              </w:rPr>
+              <w:t xml:space="preserve"> using nodes</w:t>
+            </w:r>
+            <w:r>
+              <w:rPr>
+                <w:noProof/>
+                <w:color w:val="70AD47" w:themeColor="accent6"/>
+                <w:sz w:val="20"/>
+              </w:rPr>
+              <w:t xml:space="preserve"> and links</w:t>
+            </w:r>
+            <w:r>
+              <w:rPr>
+                <w:noProof/>
+                <w:color w:val="70AD47" w:themeColor="accent6"/>
+                <w:sz w:val="20"/>
               </w:rPr>
               <w:t xml:space="preserve"> and is sorted by student number</w:t>
             </w:r>
@@ -4692,284 +5104,8 @@
           <w:docGrid w:linePitch="360"/>
         </w:sectPr>
       </w:pPr>
-      <w:r>
-        <w:rPr>
-          <w:noProof/>
-        </w:rPr>
-        <mc:AlternateContent>
-          <mc:Choice Requires="wps">
-            <w:drawing>
-              <wp:anchor distT="0" distB="0" distL="114300" distR="114300" simplePos="0" relativeHeight="251737088" behindDoc="0" locked="0" layoutInCell="1" allowOverlap="1" wp14:anchorId="17C79478" wp14:editId="1F65BAAE">
-                <wp:simplePos x="0" y="0"/>
-                <wp:positionH relativeFrom="column">
-                  <wp:posOffset>2505607</wp:posOffset>
-                </wp:positionH>
-                <wp:positionV relativeFrom="paragraph">
-                  <wp:posOffset>94226</wp:posOffset>
-                </wp:positionV>
-                <wp:extent cx="172387" cy="127417"/>
-                <wp:effectExtent l="12700" t="12700" r="18415" b="12700"/>
-                <wp:wrapNone/>
-                <wp:docPr id="71" name="Straight Connector 71"/>
-                <wp:cNvGraphicFramePr/>
-                <a:graphic xmlns:a="http://schemas.openxmlformats.org/drawingml/2006/main">
-                  <a:graphicData uri="http://schemas.microsoft.com/office/word/2010/wordprocessingShape">
-                    <wps:wsp>
-                      <wps:cNvCnPr/>
-                      <wps:spPr>
-                        <a:xfrm flipV="1">
-                          <a:off x="0" y="0"/>
-                          <a:ext cx="172387" cy="127417"/>
-                        </a:xfrm>
-                        <a:prstGeom prst="line">
-                          <a:avLst/>
-                        </a:prstGeom>
-                        <a:ln w="19050">
-                          <a:solidFill>
-                            <a:schemeClr val="tx1"/>
-                          </a:solidFill>
-                        </a:ln>
-                      </wps:spPr>
-                      <wps:style>
-                        <a:lnRef idx="1">
-                          <a:schemeClr val="accent1"/>
-                        </a:lnRef>
-                        <a:fillRef idx="0">
-                          <a:schemeClr val="accent1"/>
-                        </a:fillRef>
-                        <a:effectRef idx="0">
-                          <a:schemeClr val="accent1"/>
-                        </a:effectRef>
-                        <a:fontRef idx="minor">
-                          <a:schemeClr val="tx1"/>
-                        </a:fontRef>
-                      </wps:style>
-                      <wps:bodyPr/>
-                    </wps:wsp>
-                  </a:graphicData>
-                </a:graphic>
-              </wp:anchor>
-            </w:drawing>
-          </mc:Choice>
-          <mc:Fallback>
-            <w:pict>
-              <v:line w14:anchorId="65B3D634" id="Straight Connector 71" o:spid="_x0000_s1026" style="position:absolute;flip:y;z-index:251737088;visibility:visible;mso-wrap-style:square;mso-wrap-distance-left:9pt;mso-wrap-distance-top:0;mso-wrap-distance-right:9pt;mso-wrap-distance-bottom:0;mso-position-horizontal:absolute;mso-position-horizontal-relative:text;mso-position-vertical:absolute;mso-position-vertical-relative:text" from="197.3pt,7.4pt" to="210.85pt,17.45pt" o:gfxdata="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" strokecolor="black [3213]" strokeweight="1.5pt">
-                <v:stroke joinstyle="miter"/>
-              </v:line>
-            </w:pict>
-          </mc:Fallback>
-        </mc:AlternateContent>
-      </w:r>
-      <w:r>
-        <w:rPr>
-          <w:noProof/>
-        </w:rPr>
-        <mc:AlternateContent>
-          <mc:Choice Requires="wps">
-            <w:drawing>
-              <wp:anchor distT="0" distB="0" distL="114300" distR="114300" simplePos="0" relativeHeight="251739136" behindDoc="0" locked="0" layoutInCell="1" allowOverlap="1" wp14:anchorId="3AEEA7D9" wp14:editId="7CB81BCB">
-                <wp:simplePos x="0" y="0"/>
-                <wp:positionH relativeFrom="column">
-                  <wp:posOffset>3540207</wp:posOffset>
-                </wp:positionH>
-                <wp:positionV relativeFrom="paragraph">
-                  <wp:posOffset>104980</wp:posOffset>
-                </wp:positionV>
-                <wp:extent cx="172387" cy="127417"/>
-                <wp:effectExtent l="12700" t="12700" r="18415" b="12700"/>
-                <wp:wrapNone/>
-                <wp:docPr id="72" name="Straight Connector 72"/>
-                <wp:cNvGraphicFramePr/>
-                <a:graphic xmlns:a="http://schemas.openxmlformats.org/drawingml/2006/main">
-                  <a:graphicData uri="http://schemas.microsoft.com/office/word/2010/wordprocessingShape">
-                    <wps:wsp>
-                      <wps:cNvCnPr/>
-                      <wps:spPr>
-                        <a:xfrm flipV="1">
-                          <a:off x="0" y="0"/>
-                          <a:ext cx="172387" cy="127417"/>
-                        </a:xfrm>
-                        <a:prstGeom prst="line">
-                          <a:avLst/>
-                        </a:prstGeom>
-                        <a:ln w="19050">
-                          <a:solidFill>
-                            <a:schemeClr val="tx1"/>
-                          </a:solidFill>
-                        </a:ln>
-                      </wps:spPr>
-                      <wps:style>
-                        <a:lnRef idx="1">
-                          <a:schemeClr val="accent1"/>
-                        </a:lnRef>
-                        <a:fillRef idx="0">
-                          <a:schemeClr val="accent1"/>
-                        </a:fillRef>
-                        <a:effectRef idx="0">
-                          <a:schemeClr val="accent1"/>
-                        </a:effectRef>
-                        <a:fontRef idx="minor">
-                          <a:schemeClr val="tx1"/>
-                        </a:fontRef>
-                      </wps:style>
-                      <wps:bodyPr/>
-                    </wps:wsp>
-                  </a:graphicData>
-                </a:graphic>
-              </wp:anchor>
-            </w:drawing>
-          </mc:Choice>
-          <mc:Fallback>
-            <w:pict>
-              <v:line w14:anchorId="47886A0D" id="Straight Connector 72" o:spid="_x0000_s1026" style="position:absolute;flip:y;z-index:251739136;visibility:visible;mso-wrap-style:square;mso-wrap-distance-left:9pt;mso-wrap-distance-top:0;mso-wrap-distance-right:9pt;mso-wrap-distance-bottom:0;mso-position-horizontal:absolute;mso-position-horizontal-relative:text;mso-position-vertical:absolute;mso-position-vertical-relative:text" from="278.75pt,8.25pt" to="292.3pt,18.3pt" o:gfxdata="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" strokecolor="black [3213]" strokeweight="1.5pt">
-                <v:stroke joinstyle="miter"/>
-              </v:line>
-            </w:pict>
-          </mc:Fallback>
-        </mc:AlternateContent>
-      </w:r>
-      <w:r>
-        <w:rPr>
-          <w:noProof/>
-        </w:rPr>
-        <mc:AlternateContent>
-          <mc:Choice Requires="wps">
-            <w:drawing>
-              <wp:anchor distT="0" distB="0" distL="114300" distR="114300" simplePos="0" relativeHeight="251741184" behindDoc="0" locked="0" layoutInCell="1" allowOverlap="1" wp14:anchorId="79B30C31" wp14:editId="3326F8F6">
-                <wp:simplePos x="0" y="0"/>
-                <wp:positionH relativeFrom="column">
-                  <wp:posOffset>5345205</wp:posOffset>
-                </wp:positionH>
-                <wp:positionV relativeFrom="paragraph">
-                  <wp:posOffset>75175</wp:posOffset>
-                </wp:positionV>
-                <wp:extent cx="172387" cy="127417"/>
-                <wp:effectExtent l="12700" t="12700" r="18415" b="12700"/>
-                <wp:wrapNone/>
-                <wp:docPr id="73" name="Straight Connector 73"/>
-                <wp:cNvGraphicFramePr/>
-                <a:graphic xmlns:a="http://schemas.openxmlformats.org/drawingml/2006/main">
-                  <a:graphicData uri="http://schemas.microsoft.com/office/word/2010/wordprocessingShape">
-                    <wps:wsp>
-                      <wps:cNvCnPr/>
-                      <wps:spPr>
-                        <a:xfrm flipV="1">
-                          <a:off x="0" y="0"/>
-                          <a:ext cx="172387" cy="127417"/>
-                        </a:xfrm>
-                        <a:prstGeom prst="line">
-                          <a:avLst/>
-                        </a:prstGeom>
-                        <a:ln w="19050">
-                          <a:solidFill>
-                            <a:schemeClr val="tx1"/>
-                          </a:solidFill>
-                        </a:ln>
-                      </wps:spPr>
-                      <wps:style>
-                        <a:lnRef idx="1">
-                          <a:schemeClr val="accent1"/>
-                        </a:lnRef>
-                        <a:fillRef idx="0">
-                          <a:schemeClr val="accent1"/>
-                        </a:fillRef>
-                        <a:effectRef idx="0">
-                          <a:schemeClr val="accent1"/>
-                        </a:effectRef>
-                        <a:fontRef idx="minor">
-                          <a:schemeClr val="tx1"/>
-                        </a:fontRef>
-                      </wps:style>
-                      <wps:bodyPr/>
-                    </wps:wsp>
-                  </a:graphicData>
-                </a:graphic>
-                <wp14:sizeRelH relativeFrom="margin">
-                  <wp14:pctWidth>0</wp14:pctWidth>
-                </wp14:sizeRelH>
-                <wp14:sizeRelV relativeFrom="margin">
-                  <wp14:pctHeight>0</wp14:pctHeight>
-                </wp14:sizeRelV>
-              </wp:anchor>
-            </w:drawing>
-          </mc:Choice>
-          <mc:Fallback>
-            <w:pict>
-              <v:line w14:anchorId="0EAAFEBB" id="Straight Connector 73" o:spid="_x0000_s1026" style="position:absolute;flip:y;z-index:251741184;visibility:visible;mso-wrap-style:square;mso-width-percent:0;mso-height-percent:0;mso-wrap-distance-left:9pt;mso-wrap-distance-top:0;mso-wrap-distance-right:9pt;mso-wrap-distance-bottom:0;mso-position-horizontal:absolute;mso-position-horizontal-relative:text;mso-position-vertical:absolute;mso-position-vertical-relative:text;mso-width-percent:0;mso-height-percent:0;mso-width-relative:margin;mso-height-relative:margin" from="420.9pt,5.9pt" to="434.45pt,15.95pt" o:gfxdata="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" strokecolor="black [3213]" strokeweight="1.5pt">
-                <v:stroke joinstyle="miter"/>
-              </v:line>
-            </w:pict>
-          </mc:Fallback>
-        </mc:AlternateContent>
-      </w:r>
-      <w:r>
-        <w:rPr>
-          <w:noProof/>
-        </w:rPr>
-        <mc:AlternateContent>
-          <mc:Choice Requires="wps">
-            <w:drawing>
-              <wp:anchor distT="0" distB="0" distL="114300" distR="114300" simplePos="0" relativeHeight="251743232" behindDoc="0" locked="0" layoutInCell="1" allowOverlap="1" wp14:anchorId="21172A26" wp14:editId="301B9408">
-                <wp:simplePos x="0" y="0"/>
-                <wp:positionH relativeFrom="column">
-                  <wp:posOffset>6365547</wp:posOffset>
-                </wp:positionH>
-                <wp:positionV relativeFrom="paragraph">
-                  <wp:posOffset>87855</wp:posOffset>
-                </wp:positionV>
-                <wp:extent cx="172387" cy="127417"/>
-                <wp:effectExtent l="12700" t="12700" r="18415" b="12700"/>
-                <wp:wrapNone/>
-                <wp:docPr id="74" name="Straight Connector 74"/>
-                <wp:cNvGraphicFramePr/>
-                <a:graphic xmlns:a="http://schemas.openxmlformats.org/drawingml/2006/main">
-                  <a:graphicData uri="http://schemas.microsoft.com/office/word/2010/wordprocessingShape">
-                    <wps:wsp>
-                      <wps:cNvCnPr/>
-                      <wps:spPr>
-                        <a:xfrm flipV="1">
-                          <a:off x="0" y="0"/>
-                          <a:ext cx="172387" cy="127417"/>
-                        </a:xfrm>
-                        <a:prstGeom prst="line">
-                          <a:avLst/>
-                        </a:prstGeom>
-                        <a:ln w="19050">
-                          <a:solidFill>
-                            <a:schemeClr val="tx1"/>
-                          </a:solidFill>
-                        </a:ln>
-                      </wps:spPr>
-                      <wps:style>
-                        <a:lnRef idx="1">
-                          <a:schemeClr val="accent1"/>
-                        </a:lnRef>
-                        <a:fillRef idx="0">
-                          <a:schemeClr val="accent1"/>
-                        </a:fillRef>
-                        <a:effectRef idx="0">
-                          <a:schemeClr val="accent1"/>
-                        </a:effectRef>
-                        <a:fontRef idx="minor">
-                          <a:schemeClr val="tx1"/>
-                        </a:fontRef>
-                      </wps:style>
-                      <wps:bodyPr/>
-                    </wps:wsp>
-                  </a:graphicData>
-                </a:graphic>
-              </wp:anchor>
-            </w:drawing>
-          </mc:Choice>
-          <mc:Fallback>
-            <w:pict>
-              <v:line w14:anchorId="5701A244" id="Straight Connector 74" o:spid="_x0000_s1026" style="position:absolute;flip:y;z-index:251743232;visibility:visible;mso-wrap-style:square;mso-wrap-distance-left:9pt;mso-wrap-distance-top:0;mso-wrap-distance-right:9pt;mso-wrap-distance-bottom:0;mso-position-horizontal:absolute;mso-position-horizontal-relative:text;mso-position-vertical:absolute;mso-position-vertical-relative:text" from="501.2pt,6.9pt" to="514.75pt,16.95pt" o:gfxdata="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" strokecolor="black [3213]" strokeweight="1.5pt">
-                <v:stroke joinstyle="miter"/>
-              </v:line>
-            </w:pict>
-          </mc:Fallback>
-        </mc:AlternateContent>
-      </w:r>
+      <w:bookmarkStart w:id="0" w:name="_GoBack"/>
+      <w:bookmarkEnd w:id="0"/>
     </w:p>
     <w:p/>
     <w:sectPr>
@@ -6275,7 +6411,7 @@
 </file>
 
 <file path=customXml/itemProps1.xml><?xml version="1.0" encoding="utf-8"?>
-<ds:datastoreItem xmlns:ds="http://schemas.openxmlformats.org/officeDocument/2006/customXml" ds:itemID="{16A51C40-1E10-BE40-ABCB-A3BD487841E5}">
+<ds:datastoreItem xmlns:ds="http://schemas.openxmlformats.org/officeDocument/2006/customXml" ds:itemID="{9859D12A-9FC9-2A4A-BBAE-2C2948797E6C}">
   <ds:schemaRefs>
     <ds:schemaRef ds:uri="http://schemas.openxmlformats.org/officeDocument/2006/bibliography"/>
   </ds:schemaRefs>

</xml_diff>